<commit_message>
Edited future labs to remove filename and other inconsistencies
</commit_message>
<xml_diff>
--- a/Lab 1/POLS 6480 Lab 1 Worksheet.docx
+++ b/Lab 1/POLS 6480 Lab 1 Worksheet.docx
@@ -22,117 +22,118 @@
           <w:sz w:val="22"/>
           <w:szCs w:val="22"/>
         </w:rPr>
-        <w:t xml:space="preserve">Lab </w:t>
-      </w:r>
-      <w:r>
-        <w:rPr>
-          <w:rFonts w:ascii="Times New Roman" w:hAnsi="Times New Roman" w:cs="Times New Roman"/>
-          <w:b/>
-          <w:sz w:val="22"/>
-          <w:szCs w:val="22"/>
-        </w:rPr>
-        <w:t>Assignment 0</w:t>
-      </w:r>
-      <w:r>
-        <w:rPr>
-          <w:rFonts w:ascii="Times New Roman" w:hAnsi="Times New Roman" w:cs="Times New Roman"/>
-          <w:b/>
-          <w:sz w:val="22"/>
-          <w:szCs w:val="22"/>
-        </w:rPr>
-        <w:t>1</w:t>
-      </w:r>
-    </w:p>
-    <w:p>
-      <w:pPr>
-        <w:widowControl w:val="0"/>
-        <w:autoSpaceDE w:val="0"/>
-        <w:autoSpaceDN w:val="0"/>
-        <w:adjustRightInd w:val="0"/>
-        <w:rPr>
-          <w:rFonts w:ascii="Times New Roman" w:hAnsi="Times New Roman" w:cs="Times New Roman"/>
-          <w:sz w:val="22"/>
-          <w:szCs w:val="22"/>
-        </w:rPr>
-      </w:pPr>
-    </w:p>
-    <w:p>
-      <w:pPr>
-        <w:widowControl w:val="0"/>
-        <w:autoSpaceDE w:val="0"/>
-        <w:autoSpaceDN w:val="0"/>
-        <w:adjustRightInd w:val="0"/>
-        <w:rPr>
-          <w:rFonts w:ascii="Times New Roman" w:hAnsi="Times New Roman" w:cs="Times New Roman"/>
-          <w:sz w:val="22"/>
-          <w:szCs w:val="22"/>
-        </w:rPr>
-      </w:pPr>
-      <w:r>
-        <w:rPr>
-          <w:rFonts w:ascii="Times New Roman" w:hAnsi="Times New Roman" w:cs="Times New Roman"/>
-          <w:sz w:val="22"/>
-          <w:szCs w:val="22"/>
-        </w:rPr>
-        <w:t>Every week, datasets</w:t>
-      </w:r>
-      <w:r>
-        <w:rPr>
-          <w:rFonts w:ascii="Times New Roman" w:hAnsi="Times New Roman" w:cs="Times New Roman"/>
-          <w:sz w:val="22"/>
-          <w:szCs w:val="22"/>
-        </w:rPr>
-        <w:t xml:space="preserve"> </w:t>
-      </w:r>
-      <w:r>
-        <w:rPr>
-          <w:rFonts w:ascii="Times New Roman" w:hAnsi="Times New Roman" w:cs="Times New Roman"/>
-          <w:sz w:val="22"/>
-          <w:szCs w:val="22"/>
-        </w:rPr>
-        <w:t xml:space="preserve">and a worksheet like this one will be posted </w:t>
-      </w:r>
-      <w:r>
-        <w:rPr>
-          <w:rFonts w:ascii="Times New Roman" w:hAnsi="Times New Roman" w:cs="Times New Roman"/>
-          <w:sz w:val="22"/>
-          <w:szCs w:val="22"/>
-        </w:rPr>
-        <w:t>o</w:t>
-      </w:r>
-      <w:r>
-        <w:rPr>
-          <w:rFonts w:ascii="Times New Roman" w:hAnsi="Times New Roman" w:cs="Times New Roman"/>
-          <w:sz w:val="22"/>
-          <w:szCs w:val="22"/>
-        </w:rPr>
-        <w:t>n</w:t>
-      </w:r>
-      <w:r>
-        <w:rPr>
-          <w:rFonts w:ascii="Times New Roman" w:hAnsi="Times New Roman" w:cs="Times New Roman"/>
-          <w:sz w:val="22"/>
-          <w:szCs w:val="22"/>
-        </w:rPr>
-        <w:t xml:space="preserve"> the</w:t>
-      </w:r>
-      <w:r>
-        <w:rPr>
-          <w:rFonts w:ascii="Times New Roman" w:hAnsi="Times New Roman" w:cs="Times New Roman"/>
-          <w:sz w:val="22"/>
-          <w:szCs w:val="22"/>
-        </w:rPr>
-        <w:t xml:space="preserve"> Blackboard </w:t>
+        <w:t>X &lt;- 2</w:t>
       </w:r>
       <w:bookmarkStart w:id="0" w:name="_GoBack"/>
       <w:bookmarkEnd w:id="0"/>
       <w:r>
         <w:rPr>
           <w:rFonts w:ascii="Times New Roman" w:hAnsi="Times New Roman" w:cs="Times New Roman"/>
-          <w:sz w:val="22"/>
-          <w:szCs w:val="22"/>
-        </w:rPr>
-        <w:t>page</w:t>
+          <w:b/>
+          <w:sz w:val="22"/>
+          <w:szCs w:val="22"/>
+        </w:rPr>
+        <w:t xml:space="preserve">Lab </w:t>
+      </w:r>
+      <w:r>
+        <w:rPr>
+          <w:rFonts w:ascii="Times New Roman" w:hAnsi="Times New Roman" w:cs="Times New Roman"/>
+          <w:b/>
+          <w:sz w:val="22"/>
+          <w:szCs w:val="22"/>
+        </w:rPr>
+        <w:t>Assignment 0</w:t>
+      </w:r>
+      <w:r>
+        <w:rPr>
+          <w:rFonts w:ascii="Times New Roman" w:hAnsi="Times New Roman" w:cs="Times New Roman"/>
+          <w:b/>
+          <w:sz w:val="22"/>
+          <w:szCs w:val="22"/>
+        </w:rPr>
+        <w:t>1</w:t>
+      </w:r>
+    </w:p>
+    <w:p>
+      <w:pPr>
+        <w:widowControl w:val="0"/>
+        <w:autoSpaceDE w:val="0"/>
+        <w:autoSpaceDN w:val="0"/>
+        <w:adjustRightInd w:val="0"/>
+        <w:rPr>
+          <w:rFonts w:ascii="Times New Roman" w:hAnsi="Times New Roman" w:cs="Times New Roman"/>
+          <w:sz w:val="22"/>
+          <w:szCs w:val="22"/>
+        </w:rPr>
+      </w:pPr>
+    </w:p>
+    <w:p>
+      <w:pPr>
+        <w:widowControl w:val="0"/>
+        <w:autoSpaceDE w:val="0"/>
+        <w:autoSpaceDN w:val="0"/>
+        <w:adjustRightInd w:val="0"/>
+        <w:rPr>
+          <w:rFonts w:ascii="Times New Roman" w:hAnsi="Times New Roman" w:cs="Times New Roman"/>
+          <w:sz w:val="22"/>
+          <w:szCs w:val="22"/>
+        </w:rPr>
+      </w:pPr>
+      <w:r>
+        <w:rPr>
+          <w:rFonts w:ascii="Times New Roman" w:hAnsi="Times New Roman" w:cs="Times New Roman"/>
+          <w:sz w:val="22"/>
+          <w:szCs w:val="22"/>
+        </w:rPr>
+        <w:t>Every week, datasets</w:t>
+      </w:r>
+      <w:r>
+        <w:rPr>
+          <w:rFonts w:ascii="Times New Roman" w:hAnsi="Times New Roman" w:cs="Times New Roman"/>
+          <w:sz w:val="22"/>
+          <w:szCs w:val="22"/>
+        </w:rPr>
+        <w:t xml:space="preserve"> </w:t>
+      </w:r>
+      <w:r>
+        <w:rPr>
+          <w:rFonts w:ascii="Times New Roman" w:hAnsi="Times New Roman" w:cs="Times New Roman"/>
+          <w:sz w:val="22"/>
+          <w:szCs w:val="22"/>
+        </w:rPr>
+        <w:t xml:space="preserve">and a worksheet like this one will be posted </w:t>
+      </w:r>
+      <w:r>
+        <w:rPr>
+          <w:rFonts w:ascii="Times New Roman" w:hAnsi="Times New Roman" w:cs="Times New Roman"/>
+          <w:sz w:val="22"/>
+          <w:szCs w:val="22"/>
+        </w:rPr>
+        <w:t>o</w:t>
+      </w:r>
+      <w:r>
+        <w:rPr>
+          <w:rFonts w:ascii="Times New Roman" w:hAnsi="Times New Roman" w:cs="Times New Roman"/>
+          <w:sz w:val="22"/>
+          <w:szCs w:val="22"/>
+        </w:rPr>
+        <w:t>n</w:t>
+      </w:r>
+      <w:r>
+        <w:rPr>
+          <w:rFonts w:ascii="Times New Roman" w:hAnsi="Times New Roman" w:cs="Times New Roman"/>
+          <w:sz w:val="22"/>
+          <w:szCs w:val="22"/>
+        </w:rPr>
+        <w:t xml:space="preserve"> the</w:t>
+      </w:r>
+      <w:r>
+        <w:rPr>
+          <w:rFonts w:ascii="Times New Roman" w:hAnsi="Times New Roman" w:cs="Times New Roman"/>
+          <w:sz w:val="22"/>
+          <w:szCs w:val="22"/>
+        </w:rPr>
+        <w:t xml:space="preserve"> Blackboard page</w:t>
       </w:r>
       <w:r>
         <w:rPr>
@@ -1738,35 +1739,7 @@
           <w:sz w:val="22"/>
           <w:szCs w:val="22"/>
         </w:rPr>
-        <w:t xml:space="preserve">reate a vector of the first six unique terms of the </w:t>
-      </w:r>
-      <w:proofErr w:type="spellStart"/>
-      <w:proofErr w:type="gramStart"/>
-      <w:r>
-        <w:rPr>
-          <w:rFonts w:ascii="Times New Roman" w:hAnsi="Times New Roman" w:cs="Times New Roman"/>
-          <w:sz w:val="22"/>
-          <w:szCs w:val="22"/>
-        </w:rPr>
-        <w:t>fibonnacci</w:t>
-      </w:r>
-      <w:proofErr w:type="spellEnd"/>
-      <w:r>
-        <w:rPr>
-          <w:rFonts w:ascii="Times New Roman" w:hAnsi="Times New Roman" w:cs="Times New Roman"/>
-          <w:sz w:val="22"/>
-          <w:szCs w:val="22"/>
-        </w:rPr>
-        <w:t xml:space="preserve">  sequence</w:t>
-      </w:r>
-      <w:proofErr w:type="gramEnd"/>
-      <w:r>
-        <w:rPr>
-          <w:rFonts w:ascii="Times New Roman" w:hAnsi="Times New Roman" w:cs="Times New Roman"/>
-          <w:sz w:val="22"/>
-          <w:szCs w:val="22"/>
-        </w:rPr>
-        <w:t xml:space="preserve"> (each number is the sum of the two numbers preceding it) by typing</w:t>
+        <w:t>reate a vector of the first six unique terms of the fibonnacci  sequence (each number is the sum of the two numbers preceding it) by typing</w:t>
       </w:r>
       <w:r>
         <w:rPr>
@@ -1961,7 +1934,6 @@
         </w:rPr>
         <w:t xml:space="preserve"> </w:t>
       </w:r>
-      <w:proofErr w:type="spellStart"/>
       <w:r>
         <w:rPr>
           <w:rFonts w:ascii="Courier New" w:eastAsia="Times New Roman" w:hAnsi="Courier New" w:cs="Times New Roman"/>
@@ -1969,9 +1941,9 @@
           <w:sz w:val="20"/>
           <w:szCs w:val="22"/>
         </w:rPr>
-        <w:t>pri</w:t>
-      </w:r>
-      <w:proofErr w:type="spellEnd"/>
+        <w:t xml:space="preserve">pri &lt;- </w:t>
+      </w:r>
+      <w:proofErr w:type="gramStart"/>
       <w:r>
         <w:rPr>
           <w:rFonts w:ascii="Courier New" w:eastAsia="Times New Roman" w:hAnsi="Courier New" w:cs="Times New Roman"/>
@@ -1979,9 +1951,9 @@
           <w:sz w:val="20"/>
           <w:szCs w:val="22"/>
         </w:rPr>
-        <w:t xml:space="preserve"> &lt;- </w:t>
-      </w:r>
-      <w:proofErr w:type="gramStart"/>
+        <w:t>c(</w:t>
+      </w:r>
+      <w:proofErr w:type="gramEnd"/>
       <w:r>
         <w:rPr>
           <w:rFonts w:ascii="Courier New" w:eastAsia="Times New Roman" w:hAnsi="Courier New" w:cs="Times New Roman"/>
@@ -1989,9 +1961,73 @@
           <w:sz w:val="20"/>
           <w:szCs w:val="22"/>
         </w:rPr>
-        <w:t>c(</w:t>
-      </w:r>
-      <w:proofErr w:type="gramEnd"/>
+        <w:t>1, 3, 5, 7, 11, 13)</w:t>
+      </w:r>
+    </w:p>
+    <w:p>
+      <w:pPr>
+        <w:widowControl w:val="0"/>
+        <w:autoSpaceDE w:val="0"/>
+        <w:autoSpaceDN w:val="0"/>
+        <w:adjustRightInd w:val="0"/>
+        <w:rPr>
+          <w:rFonts w:ascii="Times New Roman" w:hAnsi="Times New Roman" w:cs="Times New Roman"/>
+          <w:sz w:val="22"/>
+          <w:szCs w:val="22"/>
+        </w:rPr>
+      </w:pPr>
+      <w:r>
+        <w:rPr>
+          <w:rFonts w:ascii="Times New Roman" w:hAnsi="Times New Roman" w:cs="Times New Roman"/>
+          <w:sz w:val="22"/>
+          <w:szCs w:val="22"/>
+        </w:rPr>
+        <w:t>Suppose you wish to extract just the sixth element of either variable. You can do so by typing:</w:t>
+      </w:r>
+    </w:p>
+    <w:p>
+      <w:pPr>
+        <w:ind w:left="2880"/>
+        <w:rPr>
+          <w:rFonts w:ascii="Courier New" w:eastAsia="Times New Roman" w:hAnsi="Courier New" w:cs="Courier New"/>
+          <w:sz w:val="20"/>
+          <w:szCs w:val="20"/>
+        </w:rPr>
+      </w:pPr>
+      <w:r>
+        <w:rPr>
+          <w:rFonts w:ascii="Times New Roman" w:hAnsi="Times New Roman" w:cs="Times New Roman"/>
+          <w:sz w:val="22"/>
+          <w:szCs w:val="22"/>
+        </w:rPr>
+        <w:tab/>
+      </w:r>
+      <w:r>
+        <w:rPr>
+          <w:rFonts w:ascii="Times New Roman" w:hAnsi="Times New Roman" w:cs="Times New Roman"/>
+          <w:sz w:val="22"/>
+          <w:szCs w:val="22"/>
+        </w:rPr>
+        <w:tab/>
+      </w:r>
+      <w:r>
+        <w:rPr>
+          <w:rFonts w:ascii="Times New Roman" w:hAnsi="Times New Roman" w:cs="Times New Roman"/>
+          <w:color w:val="FF0000"/>
+          <w:sz w:val="22"/>
+          <w:szCs w:val="22"/>
+        </w:rPr>
+        <w:t>&gt;</w:t>
+      </w:r>
+      <w:r>
+        <w:rPr>
+          <w:rFonts w:ascii="Times New Roman" w:hAnsi="Times New Roman" w:cs="Times New Roman"/>
+          <w:sz w:val="22"/>
+          <w:szCs w:val="22"/>
+        </w:rPr>
+        <w:t xml:space="preserve"> </w:t>
+      </w:r>
+      <w:proofErr w:type="gramStart"/>
       <w:r>
         <w:rPr>
           <w:rFonts w:ascii="Courier New" w:eastAsia="Times New Roman" w:hAnsi="Courier New" w:cs="Times New Roman"/>
@@ -1999,73 +2035,9 @@
           <w:sz w:val="20"/>
           <w:szCs w:val="22"/>
         </w:rPr>
-        <w:t>1, 3, 5, 7, 11, 13)</w:t>
-      </w:r>
-    </w:p>
-    <w:p>
-      <w:pPr>
-        <w:widowControl w:val="0"/>
-        <w:autoSpaceDE w:val="0"/>
-        <w:autoSpaceDN w:val="0"/>
-        <w:adjustRightInd w:val="0"/>
-        <w:rPr>
-          <w:rFonts w:ascii="Times New Roman" w:hAnsi="Times New Roman" w:cs="Times New Roman"/>
-          <w:sz w:val="22"/>
-          <w:szCs w:val="22"/>
-        </w:rPr>
-      </w:pPr>
-      <w:r>
-        <w:rPr>
-          <w:rFonts w:ascii="Times New Roman" w:hAnsi="Times New Roman" w:cs="Times New Roman"/>
-          <w:sz w:val="22"/>
-          <w:szCs w:val="22"/>
-        </w:rPr>
-        <w:t>Suppose you wish to extract just the sixth element of either variable. You can do so by typing:</w:t>
-      </w:r>
-    </w:p>
-    <w:p>
-      <w:pPr>
-        <w:ind w:left="2880"/>
-        <w:rPr>
-          <w:rFonts w:ascii="Courier New" w:eastAsia="Times New Roman" w:hAnsi="Courier New" w:cs="Courier New"/>
-          <w:sz w:val="20"/>
-          <w:szCs w:val="20"/>
-        </w:rPr>
-      </w:pPr>
-      <w:r>
-        <w:rPr>
-          <w:rFonts w:ascii="Times New Roman" w:hAnsi="Times New Roman" w:cs="Times New Roman"/>
-          <w:sz w:val="22"/>
-          <w:szCs w:val="22"/>
-        </w:rPr>
-        <w:tab/>
-      </w:r>
-      <w:r>
-        <w:rPr>
-          <w:rFonts w:ascii="Times New Roman" w:hAnsi="Times New Roman" w:cs="Times New Roman"/>
-          <w:sz w:val="22"/>
-          <w:szCs w:val="22"/>
-        </w:rPr>
-        <w:tab/>
-      </w:r>
-      <w:r>
-        <w:rPr>
-          <w:rFonts w:ascii="Times New Roman" w:hAnsi="Times New Roman" w:cs="Times New Roman"/>
-          <w:color w:val="FF0000"/>
-          <w:sz w:val="22"/>
-          <w:szCs w:val="22"/>
-        </w:rPr>
-        <w:t>&gt;</w:t>
-      </w:r>
-      <w:r>
-        <w:rPr>
-          <w:rFonts w:ascii="Times New Roman" w:hAnsi="Times New Roman" w:cs="Times New Roman"/>
-          <w:sz w:val="22"/>
-          <w:szCs w:val="22"/>
-        </w:rPr>
-        <w:t xml:space="preserve"> </w:t>
-      </w:r>
-      <w:proofErr w:type="gramStart"/>
+        <w:t>fib[</w:t>
+      </w:r>
+      <w:proofErr w:type="gramEnd"/>
       <w:r>
         <w:rPr>
           <w:rFonts w:ascii="Courier New" w:eastAsia="Times New Roman" w:hAnsi="Courier New" w:cs="Times New Roman"/>
@@ -2073,9 +2045,52 @@
           <w:sz w:val="20"/>
           <w:szCs w:val="22"/>
         </w:rPr>
-        <w:t>fib[</w:t>
-      </w:r>
-      <w:proofErr w:type="gramEnd"/>
+        <w:t>6]</w:t>
+      </w:r>
+    </w:p>
+    <w:p>
+      <w:pPr>
+        <w:ind w:left="2880"/>
+        <w:rPr>
+          <w:rFonts w:ascii="Courier New" w:eastAsia="Times New Roman" w:hAnsi="Courier New" w:cs="Courier New"/>
+          <w:sz w:val="20"/>
+          <w:szCs w:val="20"/>
+        </w:rPr>
+      </w:pPr>
+      <w:r>
+        <w:rPr>
+          <w:rFonts w:ascii="Times New Roman" w:hAnsi="Times New Roman" w:cs="Times New Roman"/>
+          <w:sz w:val="22"/>
+          <w:szCs w:val="22"/>
+        </w:rPr>
+        <w:tab/>
+      </w:r>
+      <w:r>
+        <w:rPr>
+          <w:rFonts w:ascii="Times New Roman" w:hAnsi="Times New Roman" w:cs="Times New Roman"/>
+          <w:sz w:val="22"/>
+          <w:szCs w:val="22"/>
+        </w:rPr>
+        <w:tab/>
+      </w:r>
+      <w:r>
+        <w:rPr>
+          <w:rFonts w:ascii="Times New Roman" w:hAnsi="Times New Roman" w:cs="Times New Roman"/>
+          <w:color w:val="FF0000"/>
+          <w:sz w:val="22"/>
+          <w:szCs w:val="22"/>
+        </w:rPr>
+        <w:t>&gt;</w:t>
+      </w:r>
+      <w:r>
+        <w:rPr>
+          <w:rFonts w:ascii="Times New Roman" w:hAnsi="Times New Roman" w:cs="Times New Roman"/>
+          <w:sz w:val="22"/>
+          <w:szCs w:val="22"/>
+        </w:rPr>
+        <w:t xml:space="preserve"> </w:t>
+      </w:r>
+      <w:proofErr w:type="gramStart"/>
       <w:r>
         <w:rPr>
           <w:rFonts w:ascii="Courier New" w:eastAsia="Times New Roman" w:hAnsi="Courier New" w:cs="Times New Roman"/>
@@ -2083,53 +2098,9 @@
           <w:sz w:val="20"/>
           <w:szCs w:val="22"/>
         </w:rPr>
-        <w:t>6]</w:t>
-      </w:r>
-    </w:p>
-    <w:p>
-      <w:pPr>
-        <w:ind w:left="2880"/>
-        <w:rPr>
-          <w:rFonts w:ascii="Courier New" w:eastAsia="Times New Roman" w:hAnsi="Courier New" w:cs="Courier New"/>
-          <w:sz w:val="20"/>
-          <w:szCs w:val="20"/>
-        </w:rPr>
-      </w:pPr>
-      <w:r>
-        <w:rPr>
-          <w:rFonts w:ascii="Times New Roman" w:hAnsi="Times New Roman" w:cs="Times New Roman"/>
-          <w:sz w:val="22"/>
-          <w:szCs w:val="22"/>
-        </w:rPr>
-        <w:tab/>
-      </w:r>
-      <w:r>
-        <w:rPr>
-          <w:rFonts w:ascii="Times New Roman" w:hAnsi="Times New Roman" w:cs="Times New Roman"/>
-          <w:sz w:val="22"/>
-          <w:szCs w:val="22"/>
-        </w:rPr>
-        <w:tab/>
-      </w:r>
-      <w:r>
-        <w:rPr>
-          <w:rFonts w:ascii="Times New Roman" w:hAnsi="Times New Roman" w:cs="Times New Roman"/>
-          <w:color w:val="FF0000"/>
-          <w:sz w:val="22"/>
-          <w:szCs w:val="22"/>
-        </w:rPr>
-        <w:t>&gt;</w:t>
-      </w:r>
-      <w:r>
-        <w:rPr>
-          <w:rFonts w:ascii="Times New Roman" w:hAnsi="Times New Roman" w:cs="Times New Roman"/>
-          <w:sz w:val="22"/>
-          <w:szCs w:val="22"/>
-        </w:rPr>
-        <w:t xml:space="preserve"> </w:t>
-      </w:r>
-      <w:proofErr w:type="spellStart"/>
-      <w:proofErr w:type="gramStart"/>
+        <w:t>pri[</w:t>
+      </w:r>
+      <w:proofErr w:type="gramEnd"/>
       <w:r>
         <w:rPr>
           <w:rFonts w:ascii="Courier New" w:eastAsia="Times New Roman" w:hAnsi="Courier New" w:cs="Times New Roman"/>
@@ -2137,9 +2108,72 @@
           <w:sz w:val="20"/>
           <w:szCs w:val="22"/>
         </w:rPr>
-        <w:t>pri</w:t>
-      </w:r>
-      <w:proofErr w:type="spellEnd"/>
+        <w:t>6]</w:t>
+      </w:r>
+    </w:p>
+    <w:p>
+      <w:pPr>
+        <w:widowControl w:val="0"/>
+        <w:autoSpaceDE w:val="0"/>
+        <w:autoSpaceDN w:val="0"/>
+        <w:adjustRightInd w:val="0"/>
+        <w:rPr>
+          <w:rFonts w:ascii="Times New Roman" w:hAnsi="Times New Roman" w:cs="Times New Roman"/>
+          <w:sz w:val="22"/>
+          <w:szCs w:val="22"/>
+        </w:rPr>
+      </w:pPr>
+      <w:r>
+        <w:rPr>
+          <w:rFonts w:ascii="Times New Roman" w:hAnsi="Times New Roman" w:cs="Times New Roman"/>
+          <w:sz w:val="22"/>
+          <w:szCs w:val="22"/>
+        </w:rPr>
+        <w:t>Suppose you wish to know the sum of either list of values. You can add up the values by typing:</w:t>
+      </w:r>
+    </w:p>
+    <w:p>
+      <w:pPr>
+        <w:ind w:left="2880"/>
+        <w:rPr>
+          <w:rFonts w:ascii="Courier New" w:eastAsia="Times New Roman" w:hAnsi="Courier New" w:cs="Courier New"/>
+          <w:sz w:val="20"/>
+          <w:szCs w:val="20"/>
+        </w:rPr>
+      </w:pPr>
+      <w:r>
+        <w:rPr>
+          <w:rFonts w:ascii="Times New Roman" w:hAnsi="Times New Roman" w:cs="Times New Roman"/>
+          <w:sz w:val="22"/>
+          <w:szCs w:val="22"/>
+        </w:rPr>
+        <w:tab/>
+      </w:r>
+      <w:r>
+        <w:rPr>
+          <w:rFonts w:ascii="Times New Roman" w:hAnsi="Times New Roman" w:cs="Times New Roman"/>
+          <w:sz w:val="22"/>
+          <w:szCs w:val="22"/>
+        </w:rPr>
+        <w:tab/>
+      </w:r>
+      <w:r>
+        <w:rPr>
+          <w:rFonts w:ascii="Times New Roman" w:hAnsi="Times New Roman" w:cs="Times New Roman"/>
+          <w:color w:val="FF0000"/>
+          <w:sz w:val="22"/>
+          <w:szCs w:val="22"/>
+        </w:rPr>
+        <w:t>&gt;</w:t>
+      </w:r>
+      <w:r>
+        <w:rPr>
+          <w:rFonts w:ascii="Times New Roman" w:hAnsi="Times New Roman" w:cs="Times New Roman"/>
+          <w:sz w:val="22"/>
+          <w:szCs w:val="22"/>
+        </w:rPr>
+        <w:t xml:space="preserve"> </w:t>
+      </w:r>
       <w:r>
         <w:rPr>
           <w:rFonts w:ascii="Courier New" w:eastAsia="Times New Roman" w:hAnsi="Courier New" w:cs="Times New Roman"/>
@@ -2147,9 +2181,51 @@
           <w:sz w:val="20"/>
           <w:szCs w:val="22"/>
         </w:rPr>
-        <w:t>[</w:t>
-      </w:r>
-      <w:proofErr w:type="gramEnd"/>
+        <w:t>sum(fib)</w:t>
+      </w:r>
+    </w:p>
+    <w:p>
+      <w:pPr>
+        <w:ind w:left="2880"/>
+        <w:rPr>
+          <w:rFonts w:ascii="Courier New" w:eastAsia="Times New Roman" w:hAnsi="Courier New" w:cs="Courier New"/>
+          <w:sz w:val="20"/>
+          <w:szCs w:val="20"/>
+        </w:rPr>
+      </w:pPr>
+      <w:r>
+        <w:rPr>
+          <w:rFonts w:ascii="Times New Roman" w:hAnsi="Times New Roman" w:cs="Times New Roman"/>
+          <w:sz w:val="22"/>
+          <w:szCs w:val="22"/>
+        </w:rPr>
+        <w:tab/>
+      </w:r>
+      <w:r>
+        <w:rPr>
+          <w:rFonts w:ascii="Times New Roman" w:hAnsi="Times New Roman" w:cs="Times New Roman"/>
+          <w:sz w:val="22"/>
+          <w:szCs w:val="22"/>
+        </w:rPr>
+        <w:tab/>
+      </w:r>
+      <w:r>
+        <w:rPr>
+          <w:rFonts w:ascii="Times New Roman" w:hAnsi="Times New Roman" w:cs="Times New Roman"/>
+          <w:color w:val="FF0000"/>
+          <w:sz w:val="22"/>
+          <w:szCs w:val="22"/>
+        </w:rPr>
+        <w:t>&gt;</w:t>
+      </w:r>
+      <w:r>
+        <w:rPr>
+          <w:rFonts w:ascii="Times New Roman" w:hAnsi="Times New Roman" w:cs="Times New Roman"/>
+          <w:sz w:val="22"/>
+          <w:szCs w:val="22"/>
+        </w:rPr>
+        <w:t xml:space="preserve"> </w:t>
+      </w:r>
       <w:r>
         <w:rPr>
           <w:rFonts w:ascii="Courier New" w:eastAsia="Times New Roman" w:hAnsi="Courier New" w:cs="Times New Roman"/>
@@ -2157,39 +2233,146 @@
           <w:sz w:val="20"/>
           <w:szCs w:val="22"/>
         </w:rPr>
-        <w:t>6]</w:t>
-      </w:r>
-    </w:p>
-    <w:p>
-      <w:pPr>
-        <w:widowControl w:val="0"/>
-        <w:autoSpaceDE w:val="0"/>
-        <w:autoSpaceDN w:val="0"/>
-        <w:adjustRightInd w:val="0"/>
-        <w:rPr>
-          <w:rFonts w:ascii="Times New Roman" w:hAnsi="Times New Roman" w:cs="Times New Roman"/>
-          <w:sz w:val="22"/>
-          <w:szCs w:val="22"/>
-        </w:rPr>
-      </w:pPr>
-      <w:r>
-        <w:rPr>
-          <w:rFonts w:ascii="Times New Roman" w:hAnsi="Times New Roman" w:cs="Times New Roman"/>
-          <w:sz w:val="22"/>
-          <w:szCs w:val="22"/>
-        </w:rPr>
-        <w:t>Suppose you wish to know the sum of either list of values. You can add up the values by typing:</w:t>
-      </w:r>
-    </w:p>
-    <w:p>
-      <w:pPr>
-        <w:ind w:left="2880"/>
-        <w:rPr>
-          <w:rFonts w:ascii="Courier New" w:eastAsia="Times New Roman" w:hAnsi="Courier New" w:cs="Courier New"/>
+        <w:t>sum(pri)</w:t>
+      </w:r>
+    </w:p>
+    <w:p>
+      <w:pPr>
+        <w:widowControl w:val="0"/>
+        <w:autoSpaceDE w:val="0"/>
+        <w:autoSpaceDN w:val="0"/>
+        <w:adjustRightInd w:val="0"/>
+        <w:rPr>
+          <w:rFonts w:ascii="Times New Roman" w:hAnsi="Times New Roman" w:cs="Times New Roman"/>
+          <w:sz w:val="22"/>
+          <w:szCs w:val="22"/>
+        </w:rPr>
+      </w:pPr>
+    </w:p>
+    <w:p>
+      <w:pPr>
+        <w:widowControl w:val="0"/>
+        <w:autoSpaceDE w:val="0"/>
+        <w:autoSpaceDN w:val="0"/>
+        <w:adjustRightInd w:val="0"/>
+        <w:rPr>
+          <w:rFonts w:ascii="Times New Roman" w:hAnsi="Times New Roman" w:cs="Times New Roman"/>
+          <w:sz w:val="22"/>
+          <w:szCs w:val="22"/>
+        </w:rPr>
+      </w:pPr>
+      <w:r>
+        <w:rPr>
+          <w:rFonts w:ascii="Times New Roman" w:hAnsi="Times New Roman" w:cs="Times New Roman"/>
+          <w:sz w:val="22"/>
+          <w:szCs w:val="22"/>
+        </w:rPr>
+        <w:t xml:space="preserve">4. </w:t>
+      </w:r>
+      <w:r>
+        <w:rPr>
+          <w:rFonts w:ascii="Times New Roman" w:hAnsi="Times New Roman" w:cs="Times New Roman"/>
+          <w:sz w:val="22"/>
+          <w:szCs w:val="22"/>
+        </w:rPr>
+        <w:t xml:space="preserve">R has a more complex data structure, which you will use often, called a data frame. A data frame can be thought of as a spreadsheet: different columns represent the different variables in the data frame, and each row represents the values for a particular unit. </w:t>
+      </w:r>
+      <w:r>
+        <w:rPr>
+          <w:rFonts w:ascii="Times New Roman" w:hAnsi="Times New Roman" w:cs="Times New Roman"/>
+          <w:sz w:val="22"/>
+          <w:szCs w:val="22"/>
+        </w:rPr>
+        <w:t>Combine your two variables (</w:t>
+      </w:r>
+      <w:r>
+        <w:rPr>
+          <w:rFonts w:ascii="Courier New" w:hAnsi="Courier New" w:cs="Courier New"/>
           <w:sz w:val="20"/>
           <w:szCs w:val="20"/>
         </w:rPr>
-      </w:pPr>
+        <w:t>fib</w:t>
+      </w:r>
+      <w:r>
+        <w:rPr>
+          <w:rFonts w:ascii="Times New Roman" w:hAnsi="Times New Roman" w:cs="Times New Roman"/>
+          <w:sz w:val="22"/>
+          <w:szCs w:val="22"/>
+        </w:rPr>
+        <w:t xml:space="preserve"> and </w:t>
+      </w:r>
+      <w:r>
+        <w:rPr>
+          <w:rFonts w:ascii="Courier New" w:hAnsi="Courier New" w:cs="Courier New"/>
+          <w:sz w:val="20"/>
+          <w:szCs w:val="20"/>
+        </w:rPr>
+        <w:t>pri</w:t>
+      </w:r>
+      <w:r>
+        <w:rPr>
+          <w:rFonts w:ascii="Times New Roman" w:hAnsi="Times New Roman" w:cs="Times New Roman"/>
+          <w:sz w:val="22"/>
+          <w:szCs w:val="22"/>
+        </w:rPr>
+        <w:t>) into a data frame by “binding” the vectors together by typing</w:t>
+      </w:r>
+      <w:r>
+        <w:rPr>
+          <w:rFonts w:ascii="Times New Roman" w:hAnsi="Times New Roman" w:cs="Times New Roman"/>
+          <w:sz w:val="22"/>
+          <w:szCs w:val="22"/>
+        </w:rPr>
+        <w:t>:</w:t>
+      </w:r>
+      <w:r>
+        <w:rPr>
+          <w:rFonts w:ascii="Times New Roman" w:hAnsi="Times New Roman" w:cs="Times New Roman"/>
+          <w:sz w:val="22"/>
+          <w:szCs w:val="22"/>
+        </w:rPr>
+        <w:tab/>
+      </w:r>
+      <w:r>
+        <w:rPr>
+          <w:rFonts w:ascii="Times New Roman" w:hAnsi="Times New Roman" w:cs="Times New Roman"/>
+          <w:sz w:val="22"/>
+          <w:szCs w:val="22"/>
+        </w:rPr>
+        <w:tab/>
+      </w:r>
+      <w:r>
+        <w:rPr>
+          <w:rFonts w:ascii="Times New Roman" w:hAnsi="Times New Roman" w:cs="Times New Roman"/>
+          <w:sz w:val="22"/>
+          <w:szCs w:val="22"/>
+        </w:rPr>
+        <w:tab/>
+      </w:r>
+      <w:r>
+        <w:rPr>
+          <w:rFonts w:ascii="Times New Roman" w:hAnsi="Times New Roman" w:cs="Times New Roman"/>
+          <w:sz w:val="22"/>
+          <w:szCs w:val="22"/>
+        </w:rPr>
+        <w:tab/>
+      </w:r>
+      <w:r>
+        <w:rPr>
+          <w:rFonts w:ascii="Times New Roman" w:hAnsi="Times New Roman" w:cs="Times New Roman"/>
+          <w:sz w:val="22"/>
+          <w:szCs w:val="22"/>
+        </w:rPr>
+        <w:tab/>
+      </w:r>
+      <w:r>
+        <w:rPr>
+          <w:rFonts w:ascii="Times New Roman" w:hAnsi="Times New Roman" w:cs="Times New Roman"/>
+          <w:sz w:val="22"/>
+          <w:szCs w:val="22"/>
+        </w:rPr>
+        <w:tab/>
+      </w:r>
       <w:r>
         <w:rPr>
           <w:rFonts w:ascii="Times New Roman" w:hAnsi="Times New Roman" w:cs="Times New Roman"/>
@@ -2223,6 +2406,26 @@
         </w:rPr>
         <w:t xml:space="preserve"> </w:t>
       </w:r>
+      <w:r>
+        <w:rPr>
+          <w:rFonts w:ascii="Courier New" w:hAnsi="Courier New" w:cs="Times New Roman"/>
+          <w:color w:val="0070C0"/>
+          <w:sz w:val="20"/>
+          <w:szCs w:val="22"/>
+        </w:rPr>
+        <w:t xml:space="preserve">data &lt;- </w:t>
+      </w:r>
+      <w:proofErr w:type="gramStart"/>
+      <w:r>
+        <w:rPr>
+          <w:rFonts w:ascii="Courier New" w:hAnsi="Courier New" w:cs="Times New Roman"/>
+          <w:color w:val="0070C0"/>
+          <w:sz w:val="20"/>
+          <w:szCs w:val="22"/>
+        </w:rPr>
+        <w:t>cbind(</w:t>
+      </w:r>
+      <w:proofErr w:type="gramEnd"/>
       <w:r>
         <w:rPr>
           <w:rFonts w:ascii="Courier New" w:eastAsia="Times New Roman" w:hAnsi="Courier New" w:cs="Times New Roman"/>
@@ -2230,312 +2433,7 @@
           <w:sz w:val="20"/>
           <w:szCs w:val="22"/>
         </w:rPr>
-        <w:t>sum(fib)</w:t>
-      </w:r>
-    </w:p>
-    <w:p>
-      <w:pPr>
-        <w:ind w:left="2880"/>
-        <w:rPr>
-          <w:rFonts w:ascii="Courier New" w:eastAsia="Times New Roman" w:hAnsi="Courier New" w:cs="Courier New"/>
-          <w:sz w:val="20"/>
-          <w:szCs w:val="20"/>
-        </w:rPr>
-      </w:pPr>
-      <w:r>
-        <w:rPr>
-          <w:rFonts w:ascii="Times New Roman" w:hAnsi="Times New Roman" w:cs="Times New Roman"/>
-          <w:sz w:val="22"/>
-          <w:szCs w:val="22"/>
-        </w:rPr>
-        <w:tab/>
-      </w:r>
-      <w:r>
-        <w:rPr>
-          <w:rFonts w:ascii="Times New Roman" w:hAnsi="Times New Roman" w:cs="Times New Roman"/>
-          <w:sz w:val="22"/>
-          <w:szCs w:val="22"/>
-        </w:rPr>
-        <w:tab/>
-      </w:r>
-      <w:r>
-        <w:rPr>
-          <w:rFonts w:ascii="Times New Roman" w:hAnsi="Times New Roman" w:cs="Times New Roman"/>
-          <w:color w:val="FF0000"/>
-          <w:sz w:val="22"/>
-          <w:szCs w:val="22"/>
-        </w:rPr>
-        <w:t>&gt;</w:t>
-      </w:r>
-      <w:r>
-        <w:rPr>
-          <w:rFonts w:ascii="Times New Roman" w:hAnsi="Times New Roman" w:cs="Times New Roman"/>
-          <w:sz w:val="22"/>
-          <w:szCs w:val="22"/>
-        </w:rPr>
-        <w:t xml:space="preserve"> </w:t>
-      </w:r>
-      <w:r>
-        <w:rPr>
-          <w:rFonts w:ascii="Courier New" w:eastAsia="Times New Roman" w:hAnsi="Courier New" w:cs="Times New Roman"/>
-          <w:color w:val="0070C0"/>
-          <w:sz w:val="20"/>
-          <w:szCs w:val="22"/>
-        </w:rPr>
-        <w:t>sum(</w:t>
-      </w:r>
-      <w:proofErr w:type="spellStart"/>
-      <w:r>
-        <w:rPr>
-          <w:rFonts w:ascii="Courier New" w:eastAsia="Times New Roman" w:hAnsi="Courier New" w:cs="Times New Roman"/>
-          <w:color w:val="0070C0"/>
-          <w:sz w:val="20"/>
-          <w:szCs w:val="22"/>
-        </w:rPr>
-        <w:t>pri</w:t>
-      </w:r>
-      <w:proofErr w:type="spellEnd"/>
-      <w:r>
-        <w:rPr>
-          <w:rFonts w:ascii="Courier New" w:eastAsia="Times New Roman" w:hAnsi="Courier New" w:cs="Times New Roman"/>
-          <w:color w:val="0070C0"/>
-          <w:sz w:val="20"/>
-          <w:szCs w:val="22"/>
-        </w:rPr>
-        <w:t>)</w:t>
-      </w:r>
-    </w:p>
-    <w:p>
-      <w:pPr>
-        <w:widowControl w:val="0"/>
-        <w:autoSpaceDE w:val="0"/>
-        <w:autoSpaceDN w:val="0"/>
-        <w:adjustRightInd w:val="0"/>
-        <w:rPr>
-          <w:rFonts w:ascii="Times New Roman" w:hAnsi="Times New Roman" w:cs="Times New Roman"/>
-          <w:sz w:val="22"/>
-          <w:szCs w:val="22"/>
-        </w:rPr>
-      </w:pPr>
-    </w:p>
-    <w:p>
-      <w:pPr>
-        <w:widowControl w:val="0"/>
-        <w:autoSpaceDE w:val="0"/>
-        <w:autoSpaceDN w:val="0"/>
-        <w:adjustRightInd w:val="0"/>
-        <w:rPr>
-          <w:rFonts w:ascii="Times New Roman" w:hAnsi="Times New Roman" w:cs="Times New Roman"/>
-          <w:sz w:val="22"/>
-          <w:szCs w:val="22"/>
-        </w:rPr>
-      </w:pPr>
-      <w:r>
-        <w:rPr>
-          <w:rFonts w:ascii="Times New Roman" w:hAnsi="Times New Roman" w:cs="Times New Roman"/>
-          <w:sz w:val="22"/>
-          <w:szCs w:val="22"/>
-        </w:rPr>
-        <w:t xml:space="preserve">4. </w:t>
-      </w:r>
-      <w:r>
-        <w:rPr>
-          <w:rFonts w:ascii="Times New Roman" w:hAnsi="Times New Roman" w:cs="Times New Roman"/>
-          <w:sz w:val="22"/>
-          <w:szCs w:val="22"/>
-        </w:rPr>
-        <w:t xml:space="preserve">R has a more complex data structure, which you will use often, called a data frame. A data frame can be thought of as a spreadsheet: different columns represent the different variables in the data frame, and each row represents the values for a particular unit. </w:t>
-      </w:r>
-      <w:r>
-        <w:rPr>
-          <w:rFonts w:ascii="Times New Roman" w:hAnsi="Times New Roman" w:cs="Times New Roman"/>
-          <w:sz w:val="22"/>
-          <w:szCs w:val="22"/>
-        </w:rPr>
-        <w:t>Combine your two variables (</w:t>
-      </w:r>
-      <w:r>
-        <w:rPr>
-          <w:rFonts w:ascii="Courier New" w:hAnsi="Courier New" w:cs="Courier New"/>
-          <w:sz w:val="20"/>
-          <w:szCs w:val="20"/>
-        </w:rPr>
-        <w:t>fib</w:t>
-      </w:r>
-      <w:r>
-        <w:rPr>
-          <w:rFonts w:ascii="Times New Roman" w:hAnsi="Times New Roman" w:cs="Times New Roman"/>
-          <w:sz w:val="22"/>
-          <w:szCs w:val="22"/>
-        </w:rPr>
-        <w:t xml:space="preserve"> and </w:t>
-      </w:r>
-      <w:proofErr w:type="spellStart"/>
-      <w:r>
-        <w:rPr>
-          <w:rFonts w:ascii="Courier New" w:hAnsi="Courier New" w:cs="Courier New"/>
-          <w:sz w:val="20"/>
-          <w:szCs w:val="20"/>
-        </w:rPr>
-        <w:t>pri</w:t>
-      </w:r>
-      <w:proofErr w:type="spellEnd"/>
-      <w:r>
-        <w:rPr>
-          <w:rFonts w:ascii="Times New Roman" w:hAnsi="Times New Roman" w:cs="Times New Roman"/>
-          <w:sz w:val="22"/>
-          <w:szCs w:val="22"/>
-        </w:rPr>
-        <w:t>) into a data frame by “binding” the vectors together by typing</w:t>
-      </w:r>
-      <w:r>
-        <w:rPr>
-          <w:rFonts w:ascii="Times New Roman" w:hAnsi="Times New Roman" w:cs="Times New Roman"/>
-          <w:sz w:val="22"/>
-          <w:szCs w:val="22"/>
-        </w:rPr>
-        <w:t>:</w:t>
-      </w:r>
-      <w:r>
-        <w:rPr>
-          <w:rFonts w:ascii="Times New Roman" w:hAnsi="Times New Roman" w:cs="Times New Roman"/>
-          <w:sz w:val="22"/>
-          <w:szCs w:val="22"/>
-        </w:rPr>
-        <w:tab/>
-      </w:r>
-      <w:r>
-        <w:rPr>
-          <w:rFonts w:ascii="Times New Roman" w:hAnsi="Times New Roman" w:cs="Times New Roman"/>
-          <w:sz w:val="22"/>
-          <w:szCs w:val="22"/>
-        </w:rPr>
-        <w:tab/>
-      </w:r>
-      <w:r>
-        <w:rPr>
-          <w:rFonts w:ascii="Times New Roman" w:hAnsi="Times New Roman" w:cs="Times New Roman"/>
-          <w:sz w:val="22"/>
-          <w:szCs w:val="22"/>
-        </w:rPr>
-        <w:tab/>
-      </w:r>
-      <w:r>
-        <w:rPr>
-          <w:rFonts w:ascii="Times New Roman" w:hAnsi="Times New Roman" w:cs="Times New Roman"/>
-          <w:sz w:val="22"/>
-          <w:szCs w:val="22"/>
-        </w:rPr>
-        <w:tab/>
-      </w:r>
-      <w:r>
-        <w:rPr>
-          <w:rFonts w:ascii="Times New Roman" w:hAnsi="Times New Roman" w:cs="Times New Roman"/>
-          <w:sz w:val="22"/>
-          <w:szCs w:val="22"/>
-        </w:rPr>
-        <w:tab/>
-      </w:r>
-      <w:r>
-        <w:rPr>
-          <w:rFonts w:ascii="Times New Roman" w:hAnsi="Times New Roman" w:cs="Times New Roman"/>
-          <w:sz w:val="22"/>
-          <w:szCs w:val="22"/>
-        </w:rPr>
-        <w:tab/>
-      </w:r>
-      <w:r>
-        <w:rPr>
-          <w:rFonts w:ascii="Times New Roman" w:hAnsi="Times New Roman" w:cs="Times New Roman"/>
-          <w:sz w:val="22"/>
-          <w:szCs w:val="22"/>
-        </w:rPr>
-        <w:tab/>
-      </w:r>
-      <w:r>
-        <w:rPr>
-          <w:rFonts w:ascii="Times New Roman" w:hAnsi="Times New Roman" w:cs="Times New Roman"/>
-          <w:sz w:val="22"/>
-          <w:szCs w:val="22"/>
-        </w:rPr>
-        <w:tab/>
-      </w:r>
-      <w:r>
-        <w:rPr>
-          <w:rFonts w:ascii="Times New Roman" w:hAnsi="Times New Roman" w:cs="Times New Roman"/>
-          <w:color w:val="FF0000"/>
-          <w:sz w:val="22"/>
-          <w:szCs w:val="22"/>
-        </w:rPr>
-        <w:t>&gt;</w:t>
-      </w:r>
-      <w:r>
-        <w:rPr>
-          <w:rFonts w:ascii="Times New Roman" w:hAnsi="Times New Roman" w:cs="Times New Roman"/>
-          <w:sz w:val="22"/>
-          <w:szCs w:val="22"/>
-        </w:rPr>
-        <w:t xml:space="preserve"> </w:t>
-      </w:r>
-      <w:r>
-        <w:rPr>
-          <w:rFonts w:ascii="Courier New" w:hAnsi="Courier New" w:cs="Times New Roman"/>
-          <w:color w:val="0070C0"/>
-          <w:sz w:val="20"/>
-          <w:szCs w:val="22"/>
-        </w:rPr>
-        <w:t xml:space="preserve">data &lt;- </w:t>
-      </w:r>
-      <w:proofErr w:type="spellStart"/>
-      <w:proofErr w:type="gramStart"/>
-      <w:r>
-        <w:rPr>
-          <w:rFonts w:ascii="Courier New" w:hAnsi="Courier New" w:cs="Times New Roman"/>
-          <w:color w:val="0070C0"/>
-          <w:sz w:val="20"/>
-          <w:szCs w:val="22"/>
-        </w:rPr>
-        <w:t>cbind</w:t>
-      </w:r>
-      <w:proofErr w:type="spellEnd"/>
-      <w:r>
-        <w:rPr>
-          <w:rFonts w:ascii="Courier New" w:hAnsi="Courier New" w:cs="Times New Roman"/>
-          <w:color w:val="0070C0"/>
-          <w:sz w:val="20"/>
-          <w:szCs w:val="22"/>
-        </w:rPr>
-        <w:t>(</w:t>
-      </w:r>
-      <w:proofErr w:type="gramEnd"/>
-      <w:r>
-        <w:rPr>
-          <w:rFonts w:ascii="Courier New" w:eastAsia="Times New Roman" w:hAnsi="Courier New" w:cs="Times New Roman"/>
-          <w:color w:val="0070C0"/>
-          <w:sz w:val="20"/>
-          <w:szCs w:val="22"/>
-        </w:rPr>
-        <w:t xml:space="preserve">fib, </w:t>
-      </w:r>
-      <w:proofErr w:type="spellStart"/>
-      <w:r>
-        <w:rPr>
-          <w:rFonts w:ascii="Courier New" w:eastAsia="Times New Roman" w:hAnsi="Courier New" w:cs="Times New Roman"/>
-          <w:color w:val="0070C0"/>
-          <w:sz w:val="20"/>
-          <w:szCs w:val="22"/>
-        </w:rPr>
-        <w:t>pri</w:t>
-      </w:r>
-      <w:proofErr w:type="spellEnd"/>
-      <w:r>
-        <w:rPr>
-          <w:rFonts w:ascii="Courier New" w:eastAsia="Times New Roman" w:hAnsi="Courier New" w:cs="Times New Roman"/>
-          <w:color w:val="0070C0"/>
-          <w:sz w:val="20"/>
-          <w:szCs w:val="22"/>
-        </w:rPr>
-        <w:t>)</w:t>
+        <w:t>fib, pri)</w:t>
       </w:r>
     </w:p>
     <w:p>
@@ -3211,7 +3109,6 @@
           <w:shd w:val="clear" w:color="auto" w:fill="E1E2E5"/>
         </w:rPr>
       </w:pPr>
-      <w:proofErr w:type="spellStart"/>
       <w:r>
         <w:rPr>
           <w:rFonts w:ascii="Courier New" w:eastAsia="Times New Roman" w:hAnsi="Courier New" w:cs="Courier New"/>
@@ -3220,9 +3117,9 @@
           <w:szCs w:val="20"/>
           <w:shd w:val="clear" w:color="auto" w:fill="E1E2E5"/>
         </w:rPr>
-        <w:t>palmbeach</w:t>
-      </w:r>
-      <w:proofErr w:type="spellEnd"/>
+        <w:t xml:space="preserve">palmbeach &lt;- </w:t>
+      </w:r>
+      <w:proofErr w:type="gramStart"/>
       <w:r>
         <w:rPr>
           <w:rFonts w:ascii="Courier New" w:eastAsia="Times New Roman" w:hAnsi="Courier New" w:cs="Courier New"/>
@@ -3231,9 +3128,9 @@
           <w:szCs w:val="20"/>
           <w:shd w:val="clear" w:color="auto" w:fill="E1E2E5"/>
         </w:rPr>
-        <w:t xml:space="preserve"> &lt;- </w:t>
-      </w:r>
-      <w:proofErr w:type="gramStart"/>
+        <w:t>read.csv(</w:t>
+      </w:r>
+      <w:proofErr w:type="gramEnd"/>
       <w:r>
         <w:rPr>
           <w:rFonts w:ascii="Courier New" w:eastAsia="Times New Roman" w:hAnsi="Courier New" w:cs="Courier New"/>
@@ -3242,17 +3139,6 @@
           <w:szCs w:val="20"/>
           <w:shd w:val="clear" w:color="auto" w:fill="E1E2E5"/>
         </w:rPr>
-        <w:t>read.csv(</w:t>
-      </w:r>
-      <w:proofErr w:type="gramEnd"/>
-      <w:r>
-        <w:rPr>
-          <w:rFonts w:ascii="Courier New" w:eastAsia="Times New Roman" w:hAnsi="Courier New" w:cs="Courier New"/>
-          <w:color w:val="0000FF"/>
-          <w:sz w:val="20"/>
-          <w:szCs w:val="20"/>
-          <w:shd w:val="clear" w:color="auto" w:fill="E1E2E5"/>
-        </w:rPr>
         <w:t>"J:/POLS 6480/Labs/palmbeach.csv")</w:t>
       </w:r>
     </w:p>
@@ -3345,9 +3231,8 @@
           <w:sz w:val="20"/>
           <w:szCs w:val="22"/>
         </w:rPr>
-        <w:t>view(</w:t>
-      </w:r>
-      <w:proofErr w:type="spellStart"/>
+        <w:t>view(palmbeach</w:t>
+      </w:r>
       <w:r>
         <w:rPr>
           <w:rFonts w:ascii="Courier New" w:hAnsi="Courier New" w:cs="Times New Roman"/>
@@ -3355,9 +3240,84 @@
           <w:sz w:val="20"/>
           <w:szCs w:val="22"/>
         </w:rPr>
-        <w:t>palmbeach</w:t>
-      </w:r>
-      <w:proofErr w:type="spellEnd"/>
+        <w:t>)</w:t>
+      </w:r>
+    </w:p>
+    <w:p>
+      <w:pPr>
+        <w:widowControl w:val="0"/>
+        <w:autoSpaceDE w:val="0"/>
+        <w:autoSpaceDN w:val="0"/>
+        <w:adjustRightInd w:val="0"/>
+        <w:rPr>
+          <w:rFonts w:ascii="Times New Roman" w:hAnsi="Times New Roman" w:cs="Times New Roman"/>
+          <w:sz w:val="22"/>
+          <w:szCs w:val="22"/>
+        </w:rPr>
+      </w:pPr>
+    </w:p>
+    <w:p>
+      <w:pPr>
+        <w:widowControl w:val="0"/>
+        <w:autoSpaceDE w:val="0"/>
+        <w:autoSpaceDN w:val="0"/>
+        <w:adjustRightInd w:val="0"/>
+        <w:rPr>
+          <w:rFonts w:ascii="Times New Roman" w:hAnsi="Times New Roman" w:cs="Times New Roman"/>
+          <w:sz w:val="22"/>
+          <w:szCs w:val="22"/>
+        </w:rPr>
+      </w:pPr>
+      <w:r>
+        <w:rPr>
+          <w:rFonts w:ascii="Times New Roman" w:hAnsi="Times New Roman" w:cs="Times New Roman"/>
+          <w:sz w:val="22"/>
+          <w:szCs w:val="22"/>
+        </w:rPr>
+        <w:lastRenderedPageBreak/>
+        <w:t>Examine the variable names and descriptions in the variables window.</w:t>
+      </w:r>
+      <w:r>
+        <w:rPr>
+          <w:rFonts w:ascii="Times New Roman" w:hAnsi="Times New Roman" w:cs="Times New Roman"/>
+          <w:sz w:val="22"/>
+          <w:szCs w:val="22"/>
+        </w:rPr>
+        <w:t xml:space="preserve"> If you go to the Environment tab, it will tell you that there are 67 obs. (for the 67 counties in Florida) for 27 variables.</w:t>
+      </w:r>
+      <w:r>
+        <w:rPr>
+          <w:rFonts w:ascii="Times New Roman" w:hAnsi="Times New Roman" w:cs="Times New Roman"/>
+          <w:sz w:val="22"/>
+          <w:szCs w:val="22"/>
+        </w:rPr>
+        <w:t xml:space="preserve"> To see the variable names type</w:t>
+      </w:r>
+      <w:r>
+        <w:rPr>
+          <w:rFonts w:ascii="Times New Roman" w:hAnsi="Times New Roman" w:cs="Times New Roman"/>
+          <w:sz w:val="22"/>
+          <w:szCs w:val="22"/>
+        </w:rPr>
+        <w:tab/>
+      </w:r>
+      <w:r>
+        <w:rPr>
+          <w:rFonts w:ascii="Times New Roman" w:hAnsi="Times New Roman" w:cs="Times New Roman"/>
+          <w:color w:val="FF0000"/>
+          <w:sz w:val="22"/>
+          <w:szCs w:val="22"/>
+        </w:rPr>
+        <w:t>&gt;</w:t>
+      </w:r>
+      <w:r>
+        <w:rPr>
+          <w:rFonts w:ascii="Times New Roman" w:hAnsi="Times New Roman" w:cs="Times New Roman"/>
+          <w:sz w:val="22"/>
+          <w:szCs w:val="22"/>
+        </w:rPr>
+        <w:t xml:space="preserve"> </w:t>
+      </w:r>
       <w:r>
         <w:rPr>
           <w:rFonts w:ascii="Courier New" w:hAnsi="Courier New" w:cs="Times New Roman"/>
@@ -3365,83 +3325,7 @@
           <w:sz w:val="20"/>
           <w:szCs w:val="22"/>
         </w:rPr>
-        <w:t>)</w:t>
-      </w:r>
-    </w:p>
-    <w:p>
-      <w:pPr>
-        <w:widowControl w:val="0"/>
-        <w:autoSpaceDE w:val="0"/>
-        <w:autoSpaceDN w:val="0"/>
-        <w:adjustRightInd w:val="0"/>
-        <w:rPr>
-          <w:rFonts w:ascii="Times New Roman" w:hAnsi="Times New Roman" w:cs="Times New Roman"/>
-          <w:sz w:val="22"/>
-          <w:szCs w:val="22"/>
-        </w:rPr>
-      </w:pPr>
-    </w:p>
-    <w:p>
-      <w:pPr>
-        <w:widowControl w:val="0"/>
-        <w:autoSpaceDE w:val="0"/>
-        <w:autoSpaceDN w:val="0"/>
-        <w:adjustRightInd w:val="0"/>
-        <w:rPr>
-          <w:rFonts w:ascii="Times New Roman" w:hAnsi="Times New Roman" w:cs="Times New Roman"/>
-          <w:sz w:val="22"/>
-          <w:szCs w:val="22"/>
-        </w:rPr>
-      </w:pPr>
-      <w:r>
-        <w:rPr>
-          <w:rFonts w:ascii="Times New Roman" w:hAnsi="Times New Roman" w:cs="Times New Roman"/>
-          <w:sz w:val="22"/>
-          <w:szCs w:val="22"/>
-        </w:rPr>
-        <w:lastRenderedPageBreak/>
-        <w:t>Examine the variable names and descriptions in the variables window.</w:t>
-      </w:r>
-      <w:r>
-        <w:rPr>
-          <w:rFonts w:ascii="Times New Roman" w:hAnsi="Times New Roman" w:cs="Times New Roman"/>
-          <w:sz w:val="22"/>
-          <w:szCs w:val="22"/>
-        </w:rPr>
-        <w:t xml:space="preserve"> If you go to the Environment tab, it will tell you that there are 67 obs. (for the 67 counties in Florida) for 27 variables.</w:t>
-      </w:r>
-      <w:r>
-        <w:rPr>
-          <w:rFonts w:ascii="Times New Roman" w:hAnsi="Times New Roman" w:cs="Times New Roman"/>
-          <w:sz w:val="22"/>
-          <w:szCs w:val="22"/>
-        </w:rPr>
-        <w:t xml:space="preserve"> To see the variable names type</w:t>
-      </w:r>
-      <w:r>
-        <w:rPr>
-          <w:rFonts w:ascii="Times New Roman" w:hAnsi="Times New Roman" w:cs="Times New Roman"/>
-          <w:sz w:val="22"/>
-          <w:szCs w:val="22"/>
-        </w:rPr>
-        <w:tab/>
-      </w:r>
-      <w:r>
-        <w:rPr>
-          <w:rFonts w:ascii="Times New Roman" w:hAnsi="Times New Roman" w:cs="Times New Roman"/>
-          <w:color w:val="FF0000"/>
-          <w:sz w:val="22"/>
-          <w:szCs w:val="22"/>
-        </w:rPr>
-        <w:t>&gt;</w:t>
-      </w:r>
-      <w:r>
-        <w:rPr>
-          <w:rFonts w:ascii="Times New Roman" w:hAnsi="Times New Roman" w:cs="Times New Roman"/>
-          <w:sz w:val="22"/>
-          <w:szCs w:val="22"/>
-        </w:rPr>
-        <w:t xml:space="preserve"> </w:t>
+        <w:t>names</w:t>
       </w:r>
       <w:r>
         <w:rPr>
@@ -3450,82 +3334,51 @@
           <w:sz w:val="20"/>
           <w:szCs w:val="22"/>
         </w:rPr>
-        <w:t>names</w:t>
-      </w:r>
-      <w:r>
-        <w:rPr>
-          <w:rFonts w:ascii="Courier New" w:hAnsi="Courier New" w:cs="Times New Roman"/>
-          <w:color w:val="0070C0"/>
-          <w:sz w:val="20"/>
-          <w:szCs w:val="22"/>
-        </w:rPr>
-        <w:t>(</w:t>
-      </w:r>
-      <w:proofErr w:type="spellStart"/>
-      <w:r>
-        <w:rPr>
-          <w:rFonts w:ascii="Courier New" w:hAnsi="Courier New" w:cs="Times New Roman"/>
-          <w:color w:val="0070C0"/>
-          <w:sz w:val="20"/>
+        <w:t>(palmbeach)</w:t>
+      </w:r>
+    </w:p>
+    <w:p>
+      <w:pPr>
+        <w:widowControl w:val="0"/>
+        <w:autoSpaceDE w:val="0"/>
+        <w:autoSpaceDN w:val="0"/>
+        <w:adjustRightInd w:val="0"/>
+        <w:rPr>
+          <w:rFonts w:ascii="Times New Roman" w:hAnsi="Times New Roman" w:cs="Times New Roman"/>
+          <w:sz w:val="22"/>
+          <w:szCs w:val="22"/>
+        </w:rPr>
+      </w:pPr>
+    </w:p>
+    <w:p>
+      <w:pPr>
+        <w:widowControl w:val="0"/>
+        <w:autoSpaceDE w:val="0"/>
+        <w:autoSpaceDN w:val="0"/>
+        <w:adjustRightInd w:val="0"/>
+        <w:rPr>
+          <w:rFonts w:ascii="Times New Roman" w:hAnsi="Times New Roman" w:cs="Times New Roman"/>
+          <w:sz w:val="22"/>
+          <w:szCs w:val="22"/>
+        </w:rPr>
+      </w:pPr>
+      <w:r>
+        <w:rPr>
+          <w:rFonts w:ascii="Times New Roman" w:hAnsi="Times New Roman" w:cs="Times New Roman"/>
+          <w:sz w:val="22"/>
+          <w:szCs w:val="22"/>
+        </w:rPr>
+        <w:t xml:space="preserve">In typing the previous command, I created an R data frame named </w:t>
+      </w:r>
+      <w:r>
+        <w:rPr>
+          <w:rFonts w:ascii="Times New Roman" w:hAnsi="Times New Roman" w:cs="Times New Roman"/>
+          <w:i/>
+          <w:sz w:val="22"/>
           <w:szCs w:val="22"/>
         </w:rPr>
         <w:t>palmbeach</w:t>
       </w:r>
-      <w:proofErr w:type="spellEnd"/>
-      <w:r>
-        <w:rPr>
-          <w:rFonts w:ascii="Courier New" w:hAnsi="Courier New" w:cs="Times New Roman"/>
-          <w:color w:val="0070C0"/>
-          <w:sz w:val="20"/>
-          <w:szCs w:val="22"/>
-        </w:rPr>
-        <w:t>)</w:t>
-      </w:r>
-    </w:p>
-    <w:p>
-      <w:pPr>
-        <w:widowControl w:val="0"/>
-        <w:autoSpaceDE w:val="0"/>
-        <w:autoSpaceDN w:val="0"/>
-        <w:adjustRightInd w:val="0"/>
-        <w:rPr>
-          <w:rFonts w:ascii="Times New Roman" w:hAnsi="Times New Roman" w:cs="Times New Roman"/>
-          <w:sz w:val="22"/>
-          <w:szCs w:val="22"/>
-        </w:rPr>
-      </w:pPr>
-    </w:p>
-    <w:p>
-      <w:pPr>
-        <w:widowControl w:val="0"/>
-        <w:autoSpaceDE w:val="0"/>
-        <w:autoSpaceDN w:val="0"/>
-        <w:adjustRightInd w:val="0"/>
-        <w:rPr>
-          <w:rFonts w:ascii="Times New Roman" w:hAnsi="Times New Roman" w:cs="Times New Roman"/>
-          <w:sz w:val="22"/>
-          <w:szCs w:val="22"/>
-        </w:rPr>
-      </w:pPr>
-      <w:r>
-        <w:rPr>
-          <w:rFonts w:ascii="Times New Roman" w:hAnsi="Times New Roman" w:cs="Times New Roman"/>
-          <w:sz w:val="22"/>
-          <w:szCs w:val="22"/>
-        </w:rPr>
-        <w:t xml:space="preserve">In typing the previous command, I created an R data frame named </w:t>
-      </w:r>
-      <w:proofErr w:type="spellStart"/>
-      <w:r>
-        <w:rPr>
-          <w:rFonts w:ascii="Times New Roman" w:hAnsi="Times New Roman" w:cs="Times New Roman"/>
-          <w:i/>
-          <w:sz w:val="22"/>
-          <w:szCs w:val="22"/>
-        </w:rPr>
-        <w:t>palmbeach</w:t>
-      </w:r>
-      <w:proofErr w:type="spellEnd"/>
       <w:r>
         <w:rPr>
           <w:rFonts w:ascii="Times New Roman" w:hAnsi="Times New Roman" w:cs="Times New Roman"/>
@@ -3534,7 +3387,6 @@
         </w:rPr>
         <w:t xml:space="preserve">, and I also used a built-in command to read the file (which is a comma-delineated file). If the file has a .txt extension instead of a .csv extension, then you will need to use the </w:t>
       </w:r>
-      <w:proofErr w:type="spellStart"/>
       <w:r>
         <w:rPr>
           <w:rFonts w:ascii="Courier New" w:hAnsi="Courier New" w:cs="Courier New"/>
@@ -3553,7 +3405,6 @@
         </w:rPr>
         <w:t>able</w:t>
       </w:r>
-      <w:proofErr w:type="spellEnd"/>
       <w:r>
         <w:rPr>
           <w:rFonts w:ascii="Times New Roman" w:hAnsi="Times New Roman" w:cs="Times New Roman"/>
@@ -3700,27 +3551,7 @@
           <w:sz w:val="20"/>
           <w:szCs w:val="20"/>
         </w:rPr>
-        <w:t>attach(</w:t>
-      </w:r>
-      <w:proofErr w:type="spellStart"/>
-      <w:r>
-        <w:rPr>
-          <w:rFonts w:ascii="Courier New" w:hAnsi="Courier New" w:cs="Courier New"/>
-          <w:color w:val="0070C0"/>
-          <w:sz w:val="20"/>
-          <w:szCs w:val="20"/>
-        </w:rPr>
-        <w:t>palmbeach</w:t>
-      </w:r>
-      <w:proofErr w:type="spellEnd"/>
-      <w:r>
-        <w:rPr>
-          <w:rFonts w:ascii="Courier New" w:hAnsi="Courier New" w:cs="Courier New"/>
-          <w:color w:val="0070C0"/>
-          <w:sz w:val="20"/>
-          <w:szCs w:val="20"/>
-        </w:rPr>
-        <w:t>)</w:t>
+        <w:t>attach(palmbeach)</w:t>
       </w:r>
     </w:p>
     <w:p>
@@ -3759,29 +3590,7 @@
           <w:sz w:val="20"/>
           <w:szCs w:val="20"/>
         </w:rPr>
-        <w:t>[</w:t>
-      </w:r>
-      <w:proofErr w:type="spellStart"/>
-      <w:r>
-        <w:rPr>
-          <w:rFonts w:ascii="Courier New" w:hAnsi="Courier New" w:cs="Courier New"/>
-          <w:i/>
-          <w:color w:val="0070C0"/>
-          <w:sz w:val="20"/>
-          <w:szCs w:val="20"/>
-        </w:rPr>
-        <w:t>dataframe</w:t>
-      </w:r>
-      <w:proofErr w:type="spellEnd"/>
-      <w:r>
-        <w:rPr>
-          <w:rFonts w:ascii="Courier New" w:hAnsi="Courier New" w:cs="Courier New"/>
-          <w:i/>
-          <w:color w:val="0070C0"/>
-          <w:sz w:val="20"/>
-          <w:szCs w:val="20"/>
-        </w:rPr>
-        <w:t>]$[variable]</w:t>
+        <w:t>[dataframe]$[variable]</w:t>
       </w:r>
       <w:r>
         <w:rPr>
@@ -3902,52 +3711,14 @@
           <w:shd w:val="clear" w:color="auto" w:fill="E1E2E5"/>
         </w:rPr>
       </w:pPr>
-      <w:proofErr w:type="spellStart"/>
       <w:r>
         <w:rPr>
           <w:rStyle w:val="gewyw5ybmdb"/>
           <w:color w:val="0000FF"/>
           <w:shd w:val="clear" w:color="auto" w:fill="E1E2E5"/>
         </w:rPr>
-        <w:t>palmbeach$bs</w:t>
-      </w:r>
-      <w:proofErr w:type="spellEnd"/>
-      <w:r>
-        <w:rPr>
-          <w:rStyle w:val="gewyw5ybmdb"/>
-          <w:color w:val="0000FF"/>
-          <w:shd w:val="clear" w:color="auto" w:fill="E1E2E5"/>
-        </w:rPr>
-        <w:t xml:space="preserve"> &lt;- 100*</w:t>
-      </w:r>
-      <w:proofErr w:type="spellStart"/>
-      <w:r>
-        <w:rPr>
-          <w:rStyle w:val="gewyw5ybmdb"/>
-          <w:color w:val="0000FF"/>
-          <w:shd w:val="clear" w:color="auto" w:fill="E1E2E5"/>
-        </w:rPr>
-        <w:t>palmbeach$BUCHANAN</w:t>
-      </w:r>
-      <w:proofErr w:type="spellEnd"/>
-      <w:r>
-        <w:rPr>
-          <w:rStyle w:val="gewyw5ybmdb"/>
-          <w:color w:val="0000FF"/>
-          <w:shd w:val="clear" w:color="auto" w:fill="E1E2E5"/>
-        </w:rPr>
-        <w:t>/</w:t>
-      </w:r>
-      <w:proofErr w:type="spellStart"/>
-      <w:r>
-        <w:rPr>
-          <w:rStyle w:val="gewyw5ybmdb"/>
-          <w:color w:val="0000FF"/>
-          <w:shd w:val="clear" w:color="auto" w:fill="E1E2E5"/>
-        </w:rPr>
-        <w:t>palmbeach$VOTES</w:t>
-      </w:r>
-      <w:proofErr w:type="spellEnd"/>
+        <w:t>palmbeach$bs &lt;- 100*palmbeach$BUCHANAN/palmbeach$VOTES</w:t>
+      </w:r>
     </w:p>
     <w:p>
       <w:pPr>
@@ -4024,7 +3795,6 @@
         </w:rPr>
         <w:t xml:space="preserve">inside the </w:t>
       </w:r>
-      <w:proofErr w:type="spellStart"/>
       <w:r>
         <w:rPr>
           <w:rFonts w:ascii="Times New Roman" w:hAnsi="Times New Roman" w:cs="Times New Roman"/>
@@ -4034,7 +3804,106 @@
         </w:rPr>
         <w:t>palmbeach</w:t>
       </w:r>
-      <w:proofErr w:type="spellEnd"/>
+      <w:r>
+        <w:rPr>
+          <w:rFonts w:ascii="Times New Roman" w:hAnsi="Times New Roman" w:cs="Times New Roman"/>
+          <w:sz w:val="22"/>
+          <w:szCs w:val="22"/>
+        </w:rPr>
+        <w:t xml:space="preserve"> dataframe.</w:t>
+      </w:r>
+      <w:r>
+        <w:rPr>
+          <w:rFonts w:ascii="Times New Roman" w:hAnsi="Times New Roman" w:cs="Times New Roman"/>
+          <w:sz w:val="22"/>
+          <w:szCs w:val="22"/>
+        </w:rPr>
+        <w:t xml:space="preserve"> If you look at the Environment tab, it should now tell you that there are 67 obs. for 28 variables.</w:t>
+      </w:r>
+    </w:p>
+    <w:p>
+      <w:pPr>
+        <w:widowControl w:val="0"/>
+        <w:autoSpaceDE w:val="0"/>
+        <w:autoSpaceDN w:val="0"/>
+        <w:adjustRightInd w:val="0"/>
+        <w:rPr>
+          <w:rFonts w:ascii="Times New Roman" w:hAnsi="Times New Roman" w:cs="Times New Roman"/>
+          <w:sz w:val="22"/>
+          <w:szCs w:val="22"/>
+        </w:rPr>
+      </w:pPr>
+    </w:p>
+    <w:p>
+      <w:pPr>
+        <w:widowControl w:val="0"/>
+        <w:autoSpaceDE w:val="0"/>
+        <w:autoSpaceDN w:val="0"/>
+        <w:adjustRightInd w:val="0"/>
+        <w:rPr>
+          <w:rFonts w:ascii="Times New Roman" w:hAnsi="Times New Roman" w:cs="Times New Roman"/>
+          <w:sz w:val="22"/>
+          <w:szCs w:val="22"/>
+        </w:rPr>
+      </w:pPr>
+      <w:r>
+        <w:rPr>
+          <w:rFonts w:ascii="Times New Roman" w:hAnsi="Times New Roman" w:cs="Times New Roman"/>
+          <w:sz w:val="22"/>
+          <w:szCs w:val="22"/>
+        </w:rPr>
+        <w:t>Suppose you wanted to examine the new variable. If you simply type the name of the variable (</w:t>
+      </w:r>
+      <w:r>
+        <w:rPr>
+          <w:rFonts w:ascii="Times New Roman" w:hAnsi="Times New Roman" w:cs="Times New Roman"/>
+          <w:i/>
+          <w:sz w:val="22"/>
+          <w:szCs w:val="22"/>
+        </w:rPr>
+        <w:t>bs</w:t>
+      </w:r>
+      <w:r>
+        <w:rPr>
+          <w:rFonts w:ascii="Times New Roman" w:hAnsi="Times New Roman" w:cs="Times New Roman"/>
+          <w:sz w:val="22"/>
+          <w:szCs w:val="22"/>
+        </w:rPr>
+        <w:t xml:space="preserve">), RStudio might give you an error message. You need to either attach the data frame or type the full name of the variable </w:t>
+      </w:r>
+      <w:r>
+        <w:rPr>
+          <w:rFonts w:ascii="Times New Roman" w:hAnsi="Times New Roman" w:cs="Times New Roman"/>
+          <w:sz w:val="22"/>
+          <w:szCs w:val="22"/>
+        </w:rPr>
+        <w:tab/>
+      </w:r>
+      <w:r>
+        <w:rPr>
+          <w:rFonts w:ascii="Times New Roman" w:hAnsi="Times New Roman" w:cs="Times New Roman"/>
+          <w:sz w:val="22"/>
+          <w:szCs w:val="22"/>
+        </w:rPr>
+        <w:tab/>
+      </w:r>
+      <w:r>
+        <w:rPr>
+          <w:rFonts w:ascii="Times New Roman" w:hAnsi="Times New Roman" w:cs="Times New Roman"/>
+          <w:sz w:val="22"/>
+          <w:szCs w:val="22"/>
+        </w:rPr>
+        <w:tab/>
+      </w:r>
+      <w:r>
+        <w:rPr>
+          <w:rFonts w:ascii="Times New Roman" w:hAnsi="Times New Roman" w:cs="Times New Roman"/>
+          <w:color w:val="FF0000"/>
+          <w:sz w:val="22"/>
+          <w:szCs w:val="22"/>
+        </w:rPr>
+        <w:t>&gt;</w:t>
+      </w:r>
       <w:r>
         <w:rPr>
           <w:rFonts w:ascii="Times New Roman" w:hAnsi="Times New Roman" w:cs="Times New Roman"/>
@@ -4043,125 +3912,6 @@
         </w:rPr>
         <w:t xml:space="preserve"> </w:t>
       </w:r>
-      <w:proofErr w:type="spellStart"/>
-      <w:r>
-        <w:rPr>
-          <w:rFonts w:ascii="Times New Roman" w:hAnsi="Times New Roman" w:cs="Times New Roman"/>
-          <w:sz w:val="22"/>
-          <w:szCs w:val="22"/>
-        </w:rPr>
-        <w:t>dataframe</w:t>
-      </w:r>
-      <w:proofErr w:type="spellEnd"/>
-      <w:r>
-        <w:rPr>
-          <w:rFonts w:ascii="Times New Roman" w:hAnsi="Times New Roman" w:cs="Times New Roman"/>
-          <w:sz w:val="22"/>
-          <w:szCs w:val="22"/>
-        </w:rPr>
-        <w:t>.</w:t>
-      </w:r>
-      <w:r>
-        <w:rPr>
-          <w:rFonts w:ascii="Times New Roman" w:hAnsi="Times New Roman" w:cs="Times New Roman"/>
-          <w:sz w:val="22"/>
-          <w:szCs w:val="22"/>
-        </w:rPr>
-        <w:t xml:space="preserve"> If you look at the Environment tab, it should now tell you that there are 67 obs. for 28 variables.</w:t>
-      </w:r>
-    </w:p>
-    <w:p>
-      <w:pPr>
-        <w:widowControl w:val="0"/>
-        <w:autoSpaceDE w:val="0"/>
-        <w:autoSpaceDN w:val="0"/>
-        <w:adjustRightInd w:val="0"/>
-        <w:rPr>
-          <w:rFonts w:ascii="Times New Roman" w:hAnsi="Times New Roman" w:cs="Times New Roman"/>
-          <w:sz w:val="22"/>
-          <w:szCs w:val="22"/>
-        </w:rPr>
-      </w:pPr>
-    </w:p>
-    <w:p>
-      <w:pPr>
-        <w:widowControl w:val="0"/>
-        <w:autoSpaceDE w:val="0"/>
-        <w:autoSpaceDN w:val="0"/>
-        <w:adjustRightInd w:val="0"/>
-        <w:rPr>
-          <w:rFonts w:ascii="Times New Roman" w:hAnsi="Times New Roman" w:cs="Times New Roman"/>
-          <w:sz w:val="22"/>
-          <w:szCs w:val="22"/>
-        </w:rPr>
-      </w:pPr>
-      <w:r>
-        <w:rPr>
-          <w:rFonts w:ascii="Times New Roman" w:hAnsi="Times New Roman" w:cs="Times New Roman"/>
-          <w:sz w:val="22"/>
-          <w:szCs w:val="22"/>
-        </w:rPr>
-        <w:t>Suppose you wanted to examine the new variable. If you simply type the name of the variable (</w:t>
-      </w:r>
-      <w:r>
-        <w:rPr>
-          <w:rFonts w:ascii="Times New Roman" w:hAnsi="Times New Roman" w:cs="Times New Roman"/>
-          <w:i/>
-          <w:sz w:val="22"/>
-          <w:szCs w:val="22"/>
-        </w:rPr>
-        <w:t>bs</w:t>
-      </w:r>
-      <w:r>
-        <w:rPr>
-          <w:rFonts w:ascii="Times New Roman" w:hAnsi="Times New Roman" w:cs="Times New Roman"/>
-          <w:sz w:val="22"/>
-          <w:szCs w:val="22"/>
-        </w:rPr>
-        <w:t xml:space="preserve">), RStudio might give you an error message. You need to either attach the data frame or type the full name of the variable </w:t>
-      </w:r>
-      <w:r>
-        <w:rPr>
-          <w:rFonts w:ascii="Times New Roman" w:hAnsi="Times New Roman" w:cs="Times New Roman"/>
-          <w:sz w:val="22"/>
-          <w:szCs w:val="22"/>
-        </w:rPr>
-        <w:tab/>
-      </w:r>
-      <w:r>
-        <w:rPr>
-          <w:rFonts w:ascii="Times New Roman" w:hAnsi="Times New Roman" w:cs="Times New Roman"/>
-          <w:sz w:val="22"/>
-          <w:szCs w:val="22"/>
-        </w:rPr>
-        <w:tab/>
-      </w:r>
-      <w:r>
-        <w:rPr>
-          <w:rFonts w:ascii="Times New Roman" w:hAnsi="Times New Roman" w:cs="Times New Roman"/>
-          <w:sz w:val="22"/>
-          <w:szCs w:val="22"/>
-        </w:rPr>
-        <w:tab/>
-      </w:r>
-      <w:r>
-        <w:rPr>
-          <w:rFonts w:ascii="Times New Roman" w:hAnsi="Times New Roman" w:cs="Times New Roman"/>
-          <w:color w:val="FF0000"/>
-          <w:sz w:val="22"/>
-          <w:szCs w:val="22"/>
-        </w:rPr>
-        <w:t>&gt;</w:t>
-      </w:r>
-      <w:r>
-        <w:rPr>
-          <w:rFonts w:ascii="Times New Roman" w:hAnsi="Times New Roman" w:cs="Times New Roman"/>
-          <w:sz w:val="22"/>
-          <w:szCs w:val="22"/>
-        </w:rPr>
-        <w:t xml:space="preserve"> </w:t>
-      </w:r>
-      <w:proofErr w:type="spellStart"/>
       <w:r>
         <w:rPr>
           <w:rFonts w:ascii="Courier New" w:hAnsi="Courier New" w:cs="Courier New"/>
@@ -4171,7 +3921,6 @@
         </w:rPr>
         <w:t>palmbeach$bs</w:t>
       </w:r>
-      <w:proofErr w:type="spellEnd"/>
     </w:p>
     <w:p>
       <w:pPr>
@@ -4448,27 +4197,7 @@
           <w:sz w:val="20"/>
           <w:szCs w:val="20"/>
         </w:rPr>
-        <w:t>summary(</w:t>
-      </w:r>
-      <w:proofErr w:type="spellStart"/>
-      <w:r>
-        <w:rPr>
-          <w:rFonts w:ascii="Courier New" w:hAnsi="Courier New" w:cs="Courier New"/>
-          <w:color w:val="0000FF"/>
-          <w:sz w:val="20"/>
-          <w:szCs w:val="20"/>
-        </w:rPr>
-        <w:t>palmbeach$bs</w:t>
-      </w:r>
-      <w:proofErr w:type="spellEnd"/>
-      <w:r>
-        <w:rPr>
-          <w:rFonts w:ascii="Courier New" w:hAnsi="Courier New" w:cs="Courier New"/>
-          <w:color w:val="0000FF"/>
-          <w:sz w:val="20"/>
-          <w:szCs w:val="20"/>
-        </w:rPr>
-        <w:t>)</w:t>
+        <w:t>summary(palmbeach$bs)</w:t>
       </w:r>
     </w:p>
     <w:p>
@@ -4549,9 +4278,9 @@
           <w:sz w:val="20"/>
           <w:szCs w:val="20"/>
         </w:rPr>
-        <w:t>(</w:t>
-      </w:r>
-      <w:proofErr w:type="spellStart"/>
+        <w:t>(palmbeach$</w:t>
+      </w:r>
+      <w:proofErr w:type="gramStart"/>
       <w:r>
         <w:rPr>
           <w:rFonts w:ascii="Courier New" w:hAnsi="Courier New" w:cs="Courier New"/>
@@ -4559,9 +4288,9 @@
           <w:sz w:val="20"/>
           <w:szCs w:val="20"/>
         </w:rPr>
-        <w:t>palmbeach$</w:t>
-      </w:r>
-      <w:proofErr w:type="gramStart"/>
+        <w:t>bs,horizontal</w:t>
+      </w:r>
+      <w:proofErr w:type="gramEnd"/>
       <w:r>
         <w:rPr>
           <w:rFonts w:ascii="Courier New" w:hAnsi="Courier New" w:cs="Courier New"/>
@@ -4569,10 +4298,71 @@
           <w:sz w:val="20"/>
           <w:szCs w:val="20"/>
         </w:rPr>
-        <w:t>bs,horizontal</w:t>
-      </w:r>
-      <w:proofErr w:type="spellEnd"/>
-      <w:proofErr w:type="gramEnd"/>
+        <w:t>=T)</w:t>
+      </w:r>
+    </w:p>
+    <w:p>
+      <w:pPr>
+        <w:widowControl w:val="0"/>
+        <w:autoSpaceDE w:val="0"/>
+        <w:autoSpaceDN w:val="0"/>
+        <w:adjustRightInd w:val="0"/>
+        <w:rPr>
+          <w:rFonts w:ascii="Times New Roman" w:hAnsi="Times New Roman" w:cs="Times New Roman"/>
+          <w:sz w:val="22"/>
+          <w:szCs w:val="22"/>
+        </w:rPr>
+      </w:pPr>
+      <w:r>
+        <w:rPr>
+          <w:rFonts w:ascii="Times New Roman" w:hAnsi="Times New Roman" w:cs="Times New Roman"/>
+          <w:sz w:val="22"/>
+          <w:szCs w:val="22"/>
+        </w:rPr>
+        <w:t>To see a stem-and-leaf plot:</w:t>
+      </w:r>
+      <w:r>
+        <w:rPr>
+          <w:rFonts w:ascii="Times New Roman" w:hAnsi="Times New Roman" w:cs="Times New Roman"/>
+          <w:sz w:val="22"/>
+          <w:szCs w:val="22"/>
+        </w:rPr>
+        <w:tab/>
+      </w:r>
+      <w:r>
+        <w:rPr>
+          <w:rFonts w:ascii="Times New Roman" w:hAnsi="Times New Roman" w:cs="Times New Roman"/>
+          <w:sz w:val="22"/>
+          <w:szCs w:val="22"/>
+        </w:rPr>
+        <w:tab/>
+      </w:r>
+      <w:r>
+        <w:rPr>
+          <w:rFonts w:ascii="Times New Roman" w:hAnsi="Times New Roman" w:cs="Times New Roman"/>
+          <w:sz w:val="22"/>
+          <w:szCs w:val="22"/>
+        </w:rPr>
+        <w:tab/>
+      </w:r>
+      <w:r>
+        <w:rPr>
+          <w:rFonts w:ascii="Times New Roman" w:hAnsi="Times New Roman" w:cs="Times New Roman"/>
+          <w:color w:val="FF0000"/>
+          <w:sz w:val="22"/>
+          <w:szCs w:val="22"/>
+        </w:rPr>
+        <w:t>&gt;</w:t>
+      </w:r>
+      <w:r>
+        <w:rPr>
+          <w:rFonts w:ascii="Times New Roman" w:hAnsi="Times New Roman" w:cs="Times New Roman"/>
+          <w:color w:val="FF0000"/>
+          <w:sz w:val="22"/>
+          <w:szCs w:val="22"/>
+        </w:rPr>
+        <w:t xml:space="preserve"> </w:t>
+      </w:r>
       <w:r>
         <w:rPr>
           <w:rFonts w:ascii="Courier New" w:hAnsi="Courier New" w:cs="Courier New"/>
@@ -4580,71 +4370,9 @@
           <w:sz w:val="20"/>
           <w:szCs w:val="20"/>
         </w:rPr>
-        <w:t>=T)</w:t>
-      </w:r>
-    </w:p>
-    <w:p>
-      <w:pPr>
-        <w:widowControl w:val="0"/>
-        <w:autoSpaceDE w:val="0"/>
-        <w:autoSpaceDN w:val="0"/>
-        <w:adjustRightInd w:val="0"/>
-        <w:rPr>
-          <w:rFonts w:ascii="Times New Roman" w:hAnsi="Times New Roman" w:cs="Times New Roman"/>
-          <w:sz w:val="22"/>
-          <w:szCs w:val="22"/>
-        </w:rPr>
-      </w:pPr>
-      <w:r>
-        <w:rPr>
-          <w:rFonts w:ascii="Times New Roman" w:hAnsi="Times New Roman" w:cs="Times New Roman"/>
-          <w:sz w:val="22"/>
-          <w:szCs w:val="22"/>
-        </w:rPr>
-        <w:t>To see a stem-and-leaf plot:</w:t>
-      </w:r>
-      <w:r>
-        <w:rPr>
-          <w:rFonts w:ascii="Times New Roman" w:hAnsi="Times New Roman" w:cs="Times New Roman"/>
-          <w:sz w:val="22"/>
-          <w:szCs w:val="22"/>
-        </w:rPr>
-        <w:tab/>
-      </w:r>
-      <w:r>
-        <w:rPr>
-          <w:rFonts w:ascii="Times New Roman" w:hAnsi="Times New Roman" w:cs="Times New Roman"/>
-          <w:sz w:val="22"/>
-          <w:szCs w:val="22"/>
-        </w:rPr>
-        <w:tab/>
-      </w:r>
-      <w:r>
-        <w:rPr>
-          <w:rFonts w:ascii="Times New Roman" w:hAnsi="Times New Roman" w:cs="Times New Roman"/>
-          <w:sz w:val="22"/>
-          <w:szCs w:val="22"/>
-        </w:rPr>
-        <w:tab/>
-      </w:r>
-      <w:r>
-        <w:rPr>
-          <w:rFonts w:ascii="Times New Roman" w:hAnsi="Times New Roman" w:cs="Times New Roman"/>
-          <w:color w:val="FF0000"/>
-          <w:sz w:val="22"/>
-          <w:szCs w:val="22"/>
-        </w:rPr>
-        <w:t>&gt;</w:t>
-      </w:r>
-      <w:r>
-        <w:rPr>
-          <w:rFonts w:ascii="Times New Roman" w:hAnsi="Times New Roman" w:cs="Times New Roman"/>
-          <w:color w:val="FF0000"/>
-          <w:sz w:val="22"/>
-          <w:szCs w:val="22"/>
-        </w:rPr>
-        <w:t xml:space="preserve"> </w:t>
-      </w:r>
+        <w:t>stem(palmbeach$</w:t>
+      </w:r>
+      <w:proofErr w:type="gramStart"/>
       <w:r>
         <w:rPr>
           <w:rFonts w:ascii="Courier New" w:hAnsi="Courier New" w:cs="Courier New"/>
@@ -4652,9 +4380,9 @@
           <w:sz w:val="20"/>
           <w:szCs w:val="20"/>
         </w:rPr>
-        <w:t>stem(</w:t>
-      </w:r>
-      <w:proofErr w:type="spellStart"/>
+        <w:t>bs,scale</w:t>
+      </w:r>
+      <w:proofErr w:type="gramEnd"/>
       <w:r>
         <w:rPr>
           <w:rFonts w:ascii="Courier New" w:hAnsi="Courier New" w:cs="Courier New"/>
@@ -4662,9 +4390,95 @@
           <w:sz w:val="20"/>
           <w:szCs w:val="20"/>
         </w:rPr>
-        <w:t>palmbeach$</w:t>
-      </w:r>
-      <w:proofErr w:type="gramStart"/>
+        <w:t>=2)</w:t>
+      </w:r>
+    </w:p>
+    <w:p>
+      <w:pPr>
+        <w:widowControl w:val="0"/>
+        <w:autoSpaceDE w:val="0"/>
+        <w:autoSpaceDN w:val="0"/>
+        <w:adjustRightInd w:val="0"/>
+        <w:rPr>
+          <w:rFonts w:ascii="Times New Roman" w:hAnsi="Times New Roman" w:cs="Times New Roman"/>
+          <w:sz w:val="22"/>
+          <w:szCs w:val="22"/>
+        </w:rPr>
+      </w:pPr>
+      <w:r>
+        <w:rPr>
+          <w:rFonts w:ascii="Times New Roman" w:hAnsi="Times New Roman" w:cs="Times New Roman"/>
+          <w:sz w:val="22"/>
+          <w:szCs w:val="22"/>
+        </w:rPr>
+        <w:t>To see a histogram</w:t>
+      </w:r>
+      <w:r>
+        <w:rPr>
+          <w:rFonts w:ascii="Times New Roman" w:hAnsi="Times New Roman" w:cs="Times New Roman"/>
+          <w:sz w:val="22"/>
+          <w:szCs w:val="22"/>
+        </w:rPr>
+        <w:t>:</w:t>
+      </w:r>
+      <w:r>
+        <w:rPr>
+          <w:rFonts w:ascii="Times New Roman" w:hAnsi="Times New Roman" w:cs="Times New Roman"/>
+          <w:sz w:val="22"/>
+          <w:szCs w:val="22"/>
+        </w:rPr>
+        <w:t xml:space="preserve"> </w:t>
+      </w:r>
+      <w:r>
+        <w:rPr>
+          <w:rFonts w:ascii="Times New Roman" w:hAnsi="Times New Roman" w:cs="Times New Roman"/>
+          <w:sz w:val="22"/>
+          <w:szCs w:val="22"/>
+        </w:rPr>
+        <w:tab/>
+      </w:r>
+      <w:r>
+        <w:rPr>
+          <w:rFonts w:ascii="Times New Roman" w:hAnsi="Times New Roman" w:cs="Times New Roman"/>
+          <w:sz w:val="22"/>
+          <w:szCs w:val="22"/>
+        </w:rPr>
+        <w:tab/>
+      </w:r>
+      <w:r>
+        <w:rPr>
+          <w:rFonts w:ascii="Times New Roman" w:hAnsi="Times New Roman" w:cs="Times New Roman"/>
+          <w:sz w:val="22"/>
+          <w:szCs w:val="22"/>
+        </w:rPr>
+        <w:tab/>
+      </w:r>
+      <w:r>
+        <w:rPr>
+          <w:rFonts w:ascii="Times New Roman" w:hAnsi="Times New Roman" w:cs="Times New Roman"/>
+          <w:sz w:val="22"/>
+          <w:szCs w:val="22"/>
+        </w:rPr>
+        <w:tab/>
+      </w:r>
+      <w:r>
+        <w:rPr>
+          <w:rFonts w:ascii="Times New Roman" w:hAnsi="Times New Roman" w:cs="Times New Roman"/>
+          <w:color w:val="FF0000"/>
+          <w:sz w:val="22"/>
+          <w:szCs w:val="22"/>
+        </w:rPr>
+        <w:t>&gt;</w:t>
+      </w:r>
+      <w:r>
+        <w:rPr>
+          <w:rFonts w:ascii="Times New Roman" w:hAnsi="Times New Roman" w:cs="Times New Roman"/>
+          <w:color w:val="FF0000"/>
+          <w:sz w:val="22"/>
+          <w:szCs w:val="22"/>
+        </w:rPr>
+        <w:t xml:space="preserve"> </w:t>
+      </w:r>
       <w:r>
         <w:rPr>
           <w:rFonts w:ascii="Courier New" w:hAnsi="Courier New" w:cs="Courier New"/>
@@ -4672,10 +4486,9 @@
           <w:sz w:val="20"/>
           <w:szCs w:val="20"/>
         </w:rPr>
-        <w:t>bs,scale</w:t>
-      </w:r>
-      <w:proofErr w:type="spellEnd"/>
-      <w:proofErr w:type="gramEnd"/>
+        <w:t>hist(palmbeach$</w:t>
+      </w:r>
+      <w:proofErr w:type="gramStart"/>
       <w:r>
         <w:rPr>
           <w:rFonts w:ascii="Courier New" w:hAnsi="Courier New" w:cs="Courier New"/>
@@ -4683,125 +4496,8 @@
           <w:sz w:val="20"/>
           <w:szCs w:val="20"/>
         </w:rPr>
-        <w:t>=2)</w:t>
-      </w:r>
-    </w:p>
-    <w:p>
-      <w:pPr>
-        <w:widowControl w:val="0"/>
-        <w:autoSpaceDE w:val="0"/>
-        <w:autoSpaceDN w:val="0"/>
-        <w:adjustRightInd w:val="0"/>
-        <w:rPr>
-          <w:rFonts w:ascii="Times New Roman" w:hAnsi="Times New Roman" w:cs="Times New Roman"/>
-          <w:sz w:val="22"/>
-          <w:szCs w:val="22"/>
-        </w:rPr>
-      </w:pPr>
-      <w:r>
-        <w:rPr>
-          <w:rFonts w:ascii="Times New Roman" w:hAnsi="Times New Roman" w:cs="Times New Roman"/>
-          <w:sz w:val="22"/>
-          <w:szCs w:val="22"/>
-        </w:rPr>
-        <w:t>To see a histogram</w:t>
-      </w:r>
-      <w:r>
-        <w:rPr>
-          <w:rFonts w:ascii="Times New Roman" w:hAnsi="Times New Roman" w:cs="Times New Roman"/>
-          <w:sz w:val="22"/>
-          <w:szCs w:val="22"/>
-        </w:rPr>
-        <w:t>:</w:t>
-      </w:r>
-      <w:r>
-        <w:rPr>
-          <w:rFonts w:ascii="Times New Roman" w:hAnsi="Times New Roman" w:cs="Times New Roman"/>
-          <w:sz w:val="22"/>
-          <w:szCs w:val="22"/>
-        </w:rPr>
-        <w:t xml:space="preserve"> </w:t>
-      </w:r>
-      <w:r>
-        <w:rPr>
-          <w:rFonts w:ascii="Times New Roman" w:hAnsi="Times New Roman" w:cs="Times New Roman"/>
-          <w:sz w:val="22"/>
-          <w:szCs w:val="22"/>
-        </w:rPr>
-        <w:tab/>
-      </w:r>
-      <w:r>
-        <w:rPr>
-          <w:rFonts w:ascii="Times New Roman" w:hAnsi="Times New Roman" w:cs="Times New Roman"/>
-          <w:sz w:val="22"/>
-          <w:szCs w:val="22"/>
-        </w:rPr>
-        <w:tab/>
-      </w:r>
-      <w:r>
-        <w:rPr>
-          <w:rFonts w:ascii="Times New Roman" w:hAnsi="Times New Roman" w:cs="Times New Roman"/>
-          <w:sz w:val="22"/>
-          <w:szCs w:val="22"/>
-        </w:rPr>
-        <w:tab/>
-      </w:r>
-      <w:r>
-        <w:rPr>
-          <w:rFonts w:ascii="Times New Roman" w:hAnsi="Times New Roman" w:cs="Times New Roman"/>
-          <w:sz w:val="22"/>
-          <w:szCs w:val="22"/>
-        </w:rPr>
-        <w:tab/>
-      </w:r>
-      <w:r>
-        <w:rPr>
-          <w:rFonts w:ascii="Times New Roman" w:hAnsi="Times New Roman" w:cs="Times New Roman"/>
-          <w:color w:val="FF0000"/>
-          <w:sz w:val="22"/>
-          <w:szCs w:val="22"/>
-        </w:rPr>
-        <w:t>&gt;</w:t>
-      </w:r>
-      <w:r>
-        <w:rPr>
-          <w:rFonts w:ascii="Times New Roman" w:hAnsi="Times New Roman" w:cs="Times New Roman"/>
-          <w:color w:val="FF0000"/>
-          <w:sz w:val="22"/>
-          <w:szCs w:val="22"/>
-        </w:rPr>
-        <w:t xml:space="preserve"> </w:t>
-      </w:r>
-      <w:r>
-        <w:rPr>
-          <w:rFonts w:ascii="Courier New" w:hAnsi="Courier New" w:cs="Courier New"/>
-          <w:color w:val="0070C0"/>
-          <w:sz w:val="20"/>
-          <w:szCs w:val="20"/>
-        </w:rPr>
-        <w:t>hist(</w:t>
-      </w:r>
-      <w:proofErr w:type="spellStart"/>
-      <w:r>
-        <w:rPr>
-          <w:rFonts w:ascii="Courier New" w:hAnsi="Courier New" w:cs="Courier New"/>
-          <w:color w:val="0070C0"/>
-          <w:sz w:val="20"/>
-          <w:szCs w:val="20"/>
-        </w:rPr>
-        <w:t>palmbeach$</w:t>
-      </w:r>
-      <w:proofErr w:type="gramStart"/>
-      <w:r>
-        <w:rPr>
-          <w:rFonts w:ascii="Courier New" w:hAnsi="Courier New" w:cs="Courier New"/>
-          <w:color w:val="0070C0"/>
-          <w:sz w:val="20"/>
-          <w:szCs w:val="20"/>
-        </w:rPr>
         <w:t>bs,prob</w:t>
       </w:r>
-      <w:proofErr w:type="spellEnd"/>
       <w:proofErr w:type="gramEnd"/>
       <w:r>
         <w:rPr>
@@ -5354,7 +5050,7 @@
     </w:rPrDefault>
     <w:pPrDefault/>
   </w:docDefaults>
-  <w:latentStyles w:defLockedState="0" w:defUIPriority="99" w:defSemiHidden="0" w:defUnhideWhenUsed="0" w:defQFormat="0" w:count="375">
+  <w:latentStyles w:defLockedState="0" w:defUIPriority="99" w:defSemiHidden="0" w:defUnhideWhenUsed="0" w:defQFormat="0" w:count="376">
     <w:lsdException w:name="Normal" w:uiPriority="0" w:qFormat="1"/>
     <w:lsdException w:name="heading 1" w:uiPriority="9" w:qFormat="1"/>
     <w:lsdException w:name="heading 2" w:semiHidden="1" w:uiPriority="9" w:unhideWhenUsed="1" w:qFormat="1"/>
@@ -5503,11 +5199,11 @@
     <w:lsdException w:name="Table Elegant" w:semiHidden="1" w:unhideWhenUsed="1"/>
     <w:lsdException w:name="Table Professional" w:semiHidden="1" w:unhideWhenUsed="1"/>
     <w:lsdException w:name="Table Subtle 1" w:semiHidden="1" w:unhideWhenUsed="1"/>
+    <w:lsdException w:name="Table Subtle 2" w:semiHidden="1" w:unhideWhenUsed="1"/>
     <w:lsdException w:name="Table Web 1" w:semiHidden="1" w:unhideWhenUsed="1"/>
     <w:lsdException w:name="Table Web 2" w:semiHidden="1" w:unhideWhenUsed="1"/>
     <w:lsdException w:name="Balloon Text" w:semiHidden="1" w:unhideWhenUsed="1"/>
     <w:lsdException w:name="Table Grid" w:uiPriority="59"/>
-    <w:lsdException w:name="Table Theme" w:semiHidden="1" w:unhideWhenUsed="1"/>
     <w:lsdException w:name="Placeholder Text" w:semiHidden="1"/>
     <w:lsdException w:name="No Spacing" w:uiPriority="1" w:qFormat="1"/>
     <w:lsdException w:name="Light Shading" w:uiPriority="60"/>
@@ -5727,6 +5423,7 @@
     <w:lsdException w:name="Smart Hyperlink" w:semiHidden="1" w:unhideWhenUsed="1"/>
     <w:lsdException w:name="Hashtag" w:semiHidden="1" w:unhideWhenUsed="1"/>
     <w:lsdException w:name="Unresolved Mention" w:semiHidden="1" w:unhideWhenUsed="1"/>
+    <w:lsdException w:name="Smart Link" w:semiHidden="1" w:unhideWhenUsed="1"/>
   </w:latentStyles>
   <w:style w:type="paragraph" w:default="1" w:styleId="Normal">
     <w:name w:val="Normal"/>

</xml_diff>